<commit_message>
All mistakes resolved till exp5
</commit_message>
<xml_diff>
--- a/Exp1/Exp1.docx
+++ b/Exp1/Exp1.docx
@@ -7,16 +7,6 @@
         <w:pBdr/>
         <w:spacing w:line="240" w:lineRule="auto"/>
         <w:ind/>
-        <w:rPr/>
-      </w:pPr>
-      <w:r/>
-      <w:r/>
-    </w:p>
-    <w:p>
-      <w:pPr>
-        <w:pBdr/>
-        <w:spacing w:line="240" w:lineRule="auto"/>
-        <w:ind/>
         <w:rPr>
           <w:b/>
           <w:bCs/>
@@ -52,12 +42,14 @@
           <w:highlight w:val="none"/>
         </w:rPr>
       </w:pPr>
+      <w:r/>
+      <w:r/>
       <w:r>
         <mc:AlternateContent>
           <mc:Choice Requires="wpg">
             <w:drawing>
               <wp:inline xmlns:wp="http://schemas.openxmlformats.org/drawingml/2006/wordprocessingDrawing" distT="0" distB="0" distL="0" distR="0">
-                <wp:extent cx="5943600" cy="3378874"/>
+                <wp:extent cx="5943600" cy="3578542"/>
                 <wp:effectExtent l="0" t="0" r="0" b="0"/>
                 <wp:docPr id="1" name=""/>
                 <wp:cNvGraphicFramePr>
@@ -67,7 +59,7 @@
                   <a:graphicData uri="http://schemas.openxmlformats.org/drawingml/2006/picture">
                     <pic:pic xmlns:pic="http://schemas.openxmlformats.org/drawingml/2006/picture">
                       <pic:nvPicPr>
-                        <pic:cNvPr id="1800361518" name=""/>
+                        <pic:cNvPr id="1840050469" name=""/>
                         <pic:cNvPicPr>
                           <a:picLocks noChangeAspect="1"/>
                         </pic:cNvPicPr>
@@ -80,7 +72,7 @@
                       <pic:spPr bwMode="auto">
                         <a:xfrm>
                           <a:off x="0" y="0"/>
-                          <a:ext cx="5943599" cy="3378873"/>
+                          <a:ext cx="5943599" cy="3578542"/>
                         </a:xfrm>
                         <a:prstGeom prst="rect">
                           <a:avLst/>
@@ -113,7 +105,7 @@
                 <v:path o:extrusionok="f" gradientshapeok="t" o:connecttype="rect"/>
                 <o:lock v:ext="edit" aspectratio="t"/>
               </v:shapetype>
-              <v:shape id="_x0000_i0" o:spid="_x0000_s0" type="#_x0000_t75" style="width:468.00pt;height:266.05pt;mso-wrap-distance-left:0.00pt;mso-wrap-distance-top:0.00pt;mso-wrap-distance-right:0.00pt;mso-wrap-distance-bottom:0.00pt;z-index:1;" stroked="false">
+              <v:shape id="_x0000_i0" o:spid="_x0000_s0" type="#_x0000_t75" style="width:468.00pt;height:281.77pt;mso-wrap-distance-left:0.00pt;mso-wrap-distance-top:0.00pt;mso-wrap-distance-right:0.00pt;mso-wrap-distance-bottom:0.00pt;z-index:1;" stroked="false">
                 <v:imagedata r:id="rId10" o:title=""/>
                 <o:lock v:ext="edit" rotation="t"/>
               </v:shape>
@@ -126,28 +118,156 @@
           <w:highlight w:val="none"/>
         </w:rPr>
       </w:r>
+      <w:r>
+        <w:rPr>
+          <w:highlight w:val="none"/>
+        </w:rPr>
+      </w:r>
     </w:p>
     <w:p>
       <w:pPr>
         <w:pBdr/>
         <w:spacing w:line="240" w:lineRule="auto"/>
         <w:ind/>
-        <w:rPr>
+        <w:jc w:val="center"/>
+        <w:rPr>
+          <w:b/>
+          <w:bCs/>
           <w:highlight w:val="none"/>
         </w:rPr>
       </w:pPr>
       <w:r>
         <w:rPr>
+          <w:b/>
+          <w:bCs/>
           <w:highlight w:val="none"/>
         </w:rPr>
-      </w:r>
-      <w:r>
-        <w:rPr>
+        <w:t xml:space="preserve">Fig. Main Website</w:t>
+      </w:r>
+      <w:r>
+        <w:rPr>
+          <w:b/>
+          <w:bCs/>
           <w:highlight w:val="none"/>
         </w:rPr>
       </w:r>
-      <w:r>
-        <w:rPr>
+    </w:p>
+    <w:p>
+      <w:pPr>
+        <w:pBdr/>
+        <w:spacing w:line="240" w:lineRule="auto"/>
+        <w:ind/>
+        <w:rPr>
+          <w:highlight w:val="none"/>
+        </w:rPr>
+      </w:pPr>
+      <w:r>
+        <w:rPr>
+          <w:highlight w:val="none"/>
+        </w:rPr>
+      </w:r>
+      <w:r>
+        <w:rPr>
+          <w:highlight w:val="none"/>
+        </w:rPr>
+        <mc:AlternateContent>
+          <mc:Choice Requires="wpg">
+            <w:drawing>
+              <wp:inline xmlns:wp="http://schemas.openxmlformats.org/drawingml/2006/wordprocessingDrawing" distT="0" distB="0" distL="0" distR="0">
+                <wp:extent cx="5943600" cy="1560252"/>
+                <wp:effectExtent l="0" t="0" r="0" b="0"/>
+                <wp:docPr id="2" name=""/>
+                <wp:cNvGraphicFramePr>
+                  <a:graphicFrameLocks xmlns:a="http://schemas.openxmlformats.org/drawingml/2006/main" noChangeAspect="1"/>
+                </wp:cNvGraphicFramePr>
+                <a:graphic xmlns:a="http://schemas.openxmlformats.org/drawingml/2006/main">
+                  <a:graphicData uri="http://schemas.openxmlformats.org/drawingml/2006/picture">
+                    <pic:pic xmlns:pic="http://schemas.openxmlformats.org/drawingml/2006/picture">
+                      <pic:nvPicPr>
+                        <pic:cNvPr id="2117524149" name=""/>
+                        <pic:cNvPicPr>
+                          <a:picLocks noChangeAspect="1"/>
+                        </pic:cNvPicPr>
+                        <pic:nvPr/>
+                      </pic:nvPicPr>
+                      <pic:blipFill>
+                        <a:blip r:embed="rId11"/>
+                        <a:stretch/>
+                      </pic:blipFill>
+                      <pic:spPr bwMode="auto">
+                        <a:xfrm>
+                          <a:off x="0" y="0"/>
+                          <a:ext cx="5943599" cy="1560251"/>
+                        </a:xfrm>
+                        <a:prstGeom prst="rect">
+                          <a:avLst/>
+                        </a:prstGeom>
+                      </pic:spPr>
+                    </pic:pic>
+                  </a:graphicData>
+                </a:graphic>
+              </wp:inline>
+            </w:drawing>
+          </mc:Choice>
+          <mc:Fallback>
+            <w:pict>
+              <v:shapetype id="_x0000_t75" coordsize="21600,21600" o:spt="75" o:preferrelative="t" path="m@4@5l@4@11@9@11@9@5xe" filled="f" stroked="f">
+                <v:stroke joinstyle="miter"/>
+                <v:formulas>
+                  <v:f eqn="if lineDrawn pixelLineWidth 0"/>
+                  <v:f eqn="sum @0 1 0"/>
+                  <v:f eqn="sum 0 0 @1"/>
+                  <v:f eqn="prod @2 1 2"/>
+                  <v:f eqn="prod @3 21600 pixelWidth"/>
+                  <v:f eqn="prod @3 21600 pixelHeight"/>
+                  <v:f eqn="sum @0 0 1"/>
+                  <v:f eqn="prod @6 1 2"/>
+                  <v:f eqn="prod @7 21600 pixelWidth"/>
+                  <v:f eqn="sum @8 21600 0"/>
+                  <v:f eqn="prod @7 21600 pixelHeight"/>
+                  <v:f eqn="sum @10 21600 0"/>
+                </v:formulas>
+                <v:path o:extrusionok="f" gradientshapeok="t" o:connecttype="rect"/>
+                <o:lock v:ext="edit" aspectratio="t"/>
+              </v:shapetype>
+              <v:shape id="_x0000_i1" o:spid="_x0000_s1" type="#_x0000_t75" style="width:468.00pt;height:122.85pt;mso-wrap-distance-left:0.00pt;mso-wrap-distance-top:0.00pt;mso-wrap-distance-right:0.00pt;mso-wrap-distance-bottom:0.00pt;z-index:1;" stroked="false">
+                <v:imagedata r:id="rId11" o:title=""/>
+                <o:lock v:ext="edit" rotation="t"/>
+              </v:shape>
+            </w:pict>
+          </mc:Fallback>
+        </mc:AlternateContent>
+      </w:r>
+      <w:r>
+        <w:rPr>
+          <w:highlight w:val="none"/>
+        </w:rPr>
+      </w:r>
+    </w:p>
+    <w:p>
+      <w:pPr>
+        <w:pBdr/>
+        <w:spacing w:line="240" w:lineRule="auto"/>
+        <w:ind/>
+        <w:jc w:val="center"/>
+        <w:rPr>
+          <w:b/>
+          <w:bCs/>
+          <w:highlight w:val="none"/>
+        </w:rPr>
+      </w:pPr>
+      <w:r>
+        <w:rPr>
+          <w:b/>
+          <w:bCs/>
+          <w:highlight w:val="none"/>
+        </w:rPr>
+        <w:t xml:space="preserve">Fig. Circle Area</w:t>
+      </w:r>
+      <w:r>
+        <w:rPr>
+          <w:b/>
+          <w:bCs/>
           <w:highlight w:val="none"/>
         </w:rPr>
       </w:r>
@@ -170,7 +290,73 @@
           <w:bCs/>
           <w:highlight w:val="none"/>
         </w:rPr>
-        <w:t xml:space="preserve">Code:</w:t>
+        <mc:AlternateContent>
+          <mc:Choice Requires="wpg">
+            <w:drawing>
+              <wp:inline xmlns:wp="http://schemas.openxmlformats.org/drawingml/2006/wordprocessingDrawing" distT="0" distB="0" distL="0" distR="0">
+                <wp:extent cx="5943600" cy="1533532"/>
+                <wp:effectExtent l="0" t="0" r="0" b="0"/>
+                <wp:docPr id="3" name=""/>
+                <wp:cNvGraphicFramePr>
+                  <a:graphicFrameLocks xmlns:a="http://schemas.openxmlformats.org/drawingml/2006/main" noChangeAspect="1"/>
+                </wp:cNvGraphicFramePr>
+                <a:graphic xmlns:a="http://schemas.openxmlformats.org/drawingml/2006/main">
+                  <a:graphicData uri="http://schemas.openxmlformats.org/drawingml/2006/picture">
+                    <pic:pic xmlns:pic="http://schemas.openxmlformats.org/drawingml/2006/picture">
+                      <pic:nvPicPr>
+                        <pic:cNvPr id="2091440398" name=""/>
+                        <pic:cNvPicPr>
+                          <a:picLocks noChangeAspect="1"/>
+                        </pic:cNvPicPr>
+                        <pic:nvPr/>
+                      </pic:nvPicPr>
+                      <pic:blipFill>
+                        <a:blip r:embed="rId12"/>
+                        <a:stretch/>
+                      </pic:blipFill>
+                      <pic:spPr bwMode="auto">
+                        <a:xfrm>
+                          <a:off x="0" y="0"/>
+                          <a:ext cx="5943599" cy="1533532"/>
+                        </a:xfrm>
+                        <a:prstGeom prst="rect">
+                          <a:avLst/>
+                        </a:prstGeom>
+                      </pic:spPr>
+                    </pic:pic>
+                  </a:graphicData>
+                </a:graphic>
+              </wp:inline>
+            </w:drawing>
+          </mc:Choice>
+          <mc:Fallback>
+            <w:pict>
+              <v:shapetype id="_x0000_t75" coordsize="21600,21600" o:spt="75" o:preferrelative="t" path="m@4@5l@4@11@9@11@9@5xe" filled="f" stroked="f">
+                <v:stroke joinstyle="miter"/>
+                <v:formulas>
+                  <v:f eqn="if lineDrawn pixelLineWidth 0"/>
+                  <v:f eqn="sum @0 1 0"/>
+                  <v:f eqn="sum 0 0 @1"/>
+                  <v:f eqn="prod @2 1 2"/>
+                  <v:f eqn="prod @3 21600 pixelWidth"/>
+                  <v:f eqn="prod @3 21600 pixelHeight"/>
+                  <v:f eqn="sum @0 0 1"/>
+                  <v:f eqn="prod @6 1 2"/>
+                  <v:f eqn="prod @7 21600 pixelWidth"/>
+                  <v:f eqn="sum @8 21600 0"/>
+                  <v:f eqn="prod @7 21600 pixelHeight"/>
+                  <v:f eqn="sum @10 21600 0"/>
+                </v:formulas>
+                <v:path o:extrusionok="f" gradientshapeok="t" o:connecttype="rect"/>
+                <o:lock v:ext="edit" aspectratio="t"/>
+              </v:shapetype>
+              <v:shape id="_x0000_i2" o:spid="_x0000_s2" type="#_x0000_t75" style="width:468.00pt;height:120.75pt;mso-wrap-distance-left:0.00pt;mso-wrap-distance-top:0.00pt;mso-wrap-distance-right:0.00pt;mso-wrap-distance-bottom:0.00pt;z-index:1;" stroked="false">
+                <v:imagedata r:id="rId12" o:title=""/>
+                <o:lock v:ext="edit" rotation="t"/>
+              </v:shape>
+            </w:pict>
+          </mc:Fallback>
+        </mc:AlternateContent>
       </w:r>
       <w:r>
         <w:rPr>
@@ -179,18 +365,496 @@
           <w:highlight w:val="none"/>
         </w:rPr>
       </w:r>
-      <w:r>
+    </w:p>
+    <w:p>
+      <w:pPr>
+        <w:pBdr/>
+        <w:spacing w:line="240" w:lineRule="auto"/>
+        <w:ind/>
+        <w:jc w:val="center"/>
         <w:rPr>
           <w:b/>
           <w:bCs/>
           <w:highlight w:val="none"/>
           <w14:ligatures w14:val="none"/>
         </w:rPr>
+      </w:pPr>
+      <w:r>
+        <w:rPr>
+          <w:b/>
+          <w:bCs/>
+          <w:highlight w:val="none"/>
+        </w:rPr>
+        <w:t xml:space="preserve">Fig. Reset Button Pressed</w:t>
+      </w:r>
+      <w:r>
+        <w:rPr>
+          <w:b/>
+          <w:bCs/>
+          <w:highlight w:val="none"/>
+          <w14:ligatures w14:val="none"/>
+        </w:rPr>
       </w:r>
     </w:p>
     <w:p>
       <w:pPr>
-        <w:pStyle w:val="904"/>
+        <w:pBdr/>
+        <w:spacing w:line="240" w:lineRule="auto"/>
+        <w:ind/>
+        <w:rPr>
+          <w:b/>
+          <w:bCs/>
+          <w:highlight w:val="none"/>
+          <w14:ligatures w14:val="none"/>
+        </w:rPr>
+      </w:pPr>
+      <w:r>
+        <w:rPr>
+          <w:b/>
+          <w:bCs/>
+          <w:highlight w:val="none"/>
+        </w:rPr>
+      </w:r>
+      <w:r>
+        <w:rPr>
+          <w:b/>
+          <w:bCs/>
+          <w:highlight w:val="none"/>
+        </w:rPr>
+      </w:r>
+    </w:p>
+    <w:p>
+      <w:pPr>
+        <w:pBdr/>
+        <w:spacing w:line="240" w:lineRule="auto"/>
+        <w:ind/>
+        <w:rPr>
+          <w:b/>
+          <w:bCs/>
+          <w:highlight w:val="none"/>
+          <w14:ligatures w14:val="none"/>
+        </w:rPr>
+      </w:pPr>
+      <w:r>
+        <w:rPr>
+          <w:b/>
+          <w:bCs/>
+          <w:highlight w:val="none"/>
+        </w:rPr>
+      </w:r>
+      <w:r>
+        <w:rPr>
+          <w:b/>
+          <w:bCs/>
+          <w:highlight w:val="none"/>
+        </w:rPr>
+      </w:r>
+    </w:p>
+    <w:p>
+      <w:pPr>
+        <w:pBdr/>
+        <w:spacing w:line="240" w:lineRule="auto"/>
+        <w:ind/>
+        <w:rPr>
+          <w:b/>
+          <w:bCs/>
+          <w:highlight w:val="none"/>
+          <w14:ligatures w14:val="none"/>
+        </w:rPr>
+      </w:pPr>
+      <w:r>
+        <w:rPr>
+          <w:b/>
+          <w:bCs/>
+          <w:highlight w:val="none"/>
+        </w:rPr>
+        <mc:AlternateContent>
+          <mc:Choice Requires="wpg">
+            <w:drawing>
+              <wp:inline xmlns:wp="http://schemas.openxmlformats.org/drawingml/2006/wordprocessingDrawing" distT="0" distB="0" distL="0" distR="0">
+                <wp:extent cx="5943600" cy="2058272"/>
+                <wp:effectExtent l="0" t="0" r="0" b="0"/>
+                <wp:docPr id="4" name=""/>
+                <wp:cNvGraphicFramePr>
+                  <a:graphicFrameLocks xmlns:a="http://schemas.openxmlformats.org/drawingml/2006/main" noChangeAspect="1"/>
+                </wp:cNvGraphicFramePr>
+                <a:graphic xmlns:a="http://schemas.openxmlformats.org/drawingml/2006/main">
+                  <a:graphicData uri="http://schemas.openxmlformats.org/drawingml/2006/picture">
+                    <pic:pic xmlns:pic="http://schemas.openxmlformats.org/drawingml/2006/picture">
+                      <pic:nvPicPr>
+                        <pic:cNvPr id="550376139" name=""/>
+                        <pic:cNvPicPr>
+                          <a:picLocks noChangeAspect="1"/>
+                        </pic:cNvPicPr>
+                        <pic:nvPr/>
+                      </pic:nvPicPr>
+                      <pic:blipFill>
+                        <a:blip r:embed="rId13"/>
+                        <a:stretch/>
+                      </pic:blipFill>
+                      <pic:spPr bwMode="auto">
+                        <a:xfrm>
+                          <a:off x="0" y="0"/>
+                          <a:ext cx="5943599" cy="2058271"/>
+                        </a:xfrm>
+                        <a:prstGeom prst="rect">
+                          <a:avLst/>
+                        </a:prstGeom>
+                      </pic:spPr>
+                    </pic:pic>
+                  </a:graphicData>
+                </a:graphic>
+              </wp:inline>
+            </w:drawing>
+          </mc:Choice>
+          <mc:Fallback>
+            <w:pict>
+              <v:shapetype id="_x0000_t75" coordsize="21600,21600" o:spt="75" o:preferrelative="t" path="m@4@5l@4@11@9@11@9@5xe" filled="f" stroked="f">
+                <v:stroke joinstyle="miter"/>
+                <v:formulas>
+                  <v:f eqn="if lineDrawn pixelLineWidth 0"/>
+                  <v:f eqn="sum @0 1 0"/>
+                  <v:f eqn="sum 0 0 @1"/>
+                  <v:f eqn="prod @2 1 2"/>
+                  <v:f eqn="prod @3 21600 pixelWidth"/>
+                  <v:f eqn="prod @3 21600 pixelHeight"/>
+                  <v:f eqn="sum @0 0 1"/>
+                  <v:f eqn="prod @6 1 2"/>
+                  <v:f eqn="prod @7 21600 pixelWidth"/>
+                  <v:f eqn="sum @8 21600 0"/>
+                  <v:f eqn="prod @7 21600 pixelHeight"/>
+                  <v:f eqn="sum @10 21600 0"/>
+                </v:formulas>
+                <v:path o:extrusionok="f" gradientshapeok="t" o:connecttype="rect"/>
+                <o:lock v:ext="edit" aspectratio="t"/>
+              </v:shapetype>
+              <v:shape id="_x0000_i3" o:spid="_x0000_s3" type="#_x0000_t75" style="width:468.00pt;height:162.07pt;mso-wrap-distance-left:0.00pt;mso-wrap-distance-top:0.00pt;mso-wrap-distance-right:0.00pt;mso-wrap-distance-bottom:0.00pt;z-index:1;" stroked="false">
+                <v:imagedata r:id="rId13" o:title=""/>
+                <o:lock v:ext="edit" rotation="t"/>
+              </v:shape>
+            </w:pict>
+          </mc:Fallback>
+        </mc:AlternateContent>
+      </w:r>
+      <w:r>
+        <w:rPr>
+          <w:b/>
+          <w:bCs/>
+          <w:highlight w:val="none"/>
+          <w14:ligatures w14:val="none"/>
+        </w:rPr>
+      </w:r>
+    </w:p>
+    <w:p>
+      <w:pPr>
+        <w:pBdr/>
+        <w:spacing w:line="240" w:lineRule="auto"/>
+        <w:ind/>
+        <w:jc w:val="center"/>
+        <w:rPr>
+          <w:b/>
+          <w:bCs/>
+          <w:highlight w:val="none"/>
+          <w14:ligatures w14:val="none"/>
+        </w:rPr>
+      </w:pPr>
+      <w:r>
+        <w:rPr>
+          <w:b/>
+          <w:bCs/>
+          <w:highlight w:val="none"/>
+        </w:rPr>
+        <w:t xml:space="preserve">Fig. Rectangle Area</w:t>
+      </w:r>
+      <w:r>
+        <w:rPr>
+          <w:b/>
+          <w:bCs/>
+          <w:highlight w:val="none"/>
+          <w14:ligatures w14:val="none"/>
+        </w:rPr>
+      </w:r>
+    </w:p>
+    <w:p>
+      <w:pPr>
+        <w:pBdr/>
+        <w:spacing w:line="240" w:lineRule="auto"/>
+        <w:ind/>
+        <w:rPr>
+          <w:b/>
+          <w:bCs/>
+          <w:highlight w:val="none"/>
+          <w14:ligatures w14:val="none"/>
+        </w:rPr>
+      </w:pPr>
+      <w:r>
+        <w:rPr>
+          <w:b/>
+          <w:bCs/>
+          <w:highlight w:val="none"/>
+        </w:rPr>
+        <mc:AlternateContent>
+          <mc:Choice Requires="wpg">
+            <w:drawing>
+              <wp:inline xmlns:wp="http://schemas.openxmlformats.org/drawingml/2006/wordprocessingDrawing" distT="0" distB="0" distL="0" distR="0">
+                <wp:extent cx="5943600" cy="2713783"/>
+                <wp:effectExtent l="0" t="0" r="0" b="0"/>
+                <wp:docPr id="5" name=""/>
+                <wp:cNvGraphicFramePr>
+                  <a:graphicFrameLocks xmlns:a="http://schemas.openxmlformats.org/drawingml/2006/main" noChangeAspect="1"/>
+                </wp:cNvGraphicFramePr>
+                <a:graphic xmlns:a="http://schemas.openxmlformats.org/drawingml/2006/main">
+                  <a:graphicData uri="http://schemas.openxmlformats.org/drawingml/2006/picture">
+                    <pic:pic xmlns:pic="http://schemas.openxmlformats.org/drawingml/2006/picture">
+                      <pic:nvPicPr>
+                        <pic:cNvPr id="1490752447" name=""/>
+                        <pic:cNvPicPr>
+                          <a:picLocks noChangeAspect="1"/>
+                        </pic:cNvPicPr>
+                        <pic:nvPr/>
+                      </pic:nvPicPr>
+                      <pic:blipFill>
+                        <a:blip r:embed="rId14"/>
+                        <a:stretch/>
+                      </pic:blipFill>
+                      <pic:spPr bwMode="auto">
+                        <a:xfrm>
+                          <a:off x="0" y="0"/>
+                          <a:ext cx="5943599" cy="2713782"/>
+                        </a:xfrm>
+                        <a:prstGeom prst="rect">
+                          <a:avLst/>
+                        </a:prstGeom>
+                      </pic:spPr>
+                    </pic:pic>
+                  </a:graphicData>
+                </a:graphic>
+              </wp:inline>
+            </w:drawing>
+          </mc:Choice>
+          <mc:Fallback>
+            <w:pict>
+              <v:shapetype id="_x0000_t75" coordsize="21600,21600" o:spt="75" o:preferrelative="t" path="m@4@5l@4@11@9@11@9@5xe" filled="f" stroked="f">
+                <v:stroke joinstyle="miter"/>
+                <v:formulas>
+                  <v:f eqn="if lineDrawn pixelLineWidth 0"/>
+                  <v:f eqn="sum @0 1 0"/>
+                  <v:f eqn="sum 0 0 @1"/>
+                  <v:f eqn="prod @2 1 2"/>
+                  <v:f eqn="prod @3 21600 pixelWidth"/>
+                  <v:f eqn="prod @3 21600 pixelHeight"/>
+                  <v:f eqn="sum @0 0 1"/>
+                  <v:f eqn="prod @6 1 2"/>
+                  <v:f eqn="prod @7 21600 pixelWidth"/>
+                  <v:f eqn="sum @8 21600 0"/>
+                  <v:f eqn="prod @7 21600 pixelHeight"/>
+                  <v:f eqn="sum @10 21600 0"/>
+                </v:formulas>
+                <v:path o:extrusionok="f" gradientshapeok="t" o:connecttype="rect"/>
+                <o:lock v:ext="edit" aspectratio="t"/>
+              </v:shapetype>
+              <v:shape id="_x0000_i4" o:spid="_x0000_s4" type="#_x0000_t75" style="width:468.00pt;height:213.68pt;mso-wrap-distance-left:0.00pt;mso-wrap-distance-top:0.00pt;mso-wrap-distance-right:0.00pt;mso-wrap-distance-bottom:0.00pt;z-index:1;" stroked="false">
+                <v:imagedata r:id="rId14" o:title=""/>
+                <o:lock v:ext="edit" rotation="t"/>
+              </v:shape>
+            </w:pict>
+          </mc:Fallback>
+        </mc:AlternateContent>
+      </w:r>
+      <w:r>
+        <w:rPr>
+          <w:b/>
+          <w:bCs/>
+          <w:highlight w:val="none"/>
+        </w:rPr>
+      </w:r>
+    </w:p>
+    <w:p>
+      <w:pPr>
+        <w:pBdr/>
+        <w:spacing w:line="240" w:lineRule="auto"/>
+        <w:ind/>
+        <w:jc w:val="center"/>
+        <w:rPr>
+          <w:b/>
+          <w:bCs/>
+          <w:highlight w:val="none"/>
+          <w14:ligatures w14:val="none"/>
+        </w:rPr>
+      </w:pPr>
+      <w:r>
+        <w:rPr>
+          <w:b/>
+          <w:bCs/>
+          <w:highlight w:val="none"/>
+        </w:rPr>
+        <w:t xml:space="preserve">Fig. Triangle Area</w:t>
+      </w:r>
+      <w:r>
+        <w:rPr>
+          <w:b/>
+          <w:bCs/>
+          <w:highlight w:val="none"/>
+          <w14:ligatures w14:val="none"/>
+        </w:rPr>
+      </w:r>
+    </w:p>
+    <w:p>
+      <w:pPr>
+        <w:pBdr/>
+        <w:spacing w:line="240" w:lineRule="auto"/>
+        <w:ind/>
+        <w:rPr>
+          <w:b/>
+          <w:bCs/>
+          <w:highlight w:val="none"/>
+          <w14:ligatures w14:val="none"/>
+        </w:rPr>
+      </w:pPr>
+      <w:r>
+        <w:rPr>
+          <w:b/>
+          <w:bCs/>
+          <w:highlight w:val="none"/>
+        </w:rPr>
+        <mc:AlternateContent>
+          <mc:Choice Requires="wpg">
+            <w:drawing>
+              <wp:inline xmlns:wp="http://schemas.openxmlformats.org/drawingml/2006/wordprocessingDrawing" distT="0" distB="0" distL="0" distR="0">
+                <wp:extent cx="5943600" cy="3600212"/>
+                <wp:effectExtent l="0" t="0" r="0" b="0"/>
+                <wp:docPr id="6" name=""/>
+                <wp:cNvGraphicFramePr>
+                  <a:graphicFrameLocks xmlns:a="http://schemas.openxmlformats.org/drawingml/2006/main" noChangeAspect="1"/>
+                </wp:cNvGraphicFramePr>
+                <a:graphic xmlns:a="http://schemas.openxmlformats.org/drawingml/2006/main">
+                  <a:graphicData uri="http://schemas.openxmlformats.org/drawingml/2006/picture">
+                    <pic:pic xmlns:pic="http://schemas.openxmlformats.org/drawingml/2006/picture">
+                      <pic:nvPicPr>
+                        <pic:cNvPr id="33002267" name=""/>
+                        <pic:cNvPicPr>
+                          <a:picLocks noChangeAspect="1"/>
+                        </pic:cNvPicPr>
+                        <pic:nvPr/>
+                      </pic:nvPicPr>
+                      <pic:blipFill>
+                        <a:blip r:embed="rId15"/>
+                        <a:stretch/>
+                      </pic:blipFill>
+                      <pic:spPr bwMode="auto">
+                        <a:xfrm>
+                          <a:off x="0" y="0"/>
+                          <a:ext cx="5943599" cy="3600211"/>
+                        </a:xfrm>
+                        <a:prstGeom prst="rect">
+                          <a:avLst/>
+                        </a:prstGeom>
+                      </pic:spPr>
+                    </pic:pic>
+                  </a:graphicData>
+                </a:graphic>
+              </wp:inline>
+            </w:drawing>
+          </mc:Choice>
+          <mc:Fallback>
+            <w:pict>
+              <v:shapetype id="_x0000_t75" coordsize="21600,21600" o:spt="75" o:preferrelative="t" path="m@4@5l@4@11@9@11@9@5xe" filled="f" stroked="f">
+                <v:stroke joinstyle="miter"/>
+                <v:formulas>
+                  <v:f eqn="if lineDrawn pixelLineWidth 0"/>
+                  <v:f eqn="sum @0 1 0"/>
+                  <v:f eqn="sum 0 0 @1"/>
+                  <v:f eqn="prod @2 1 2"/>
+                  <v:f eqn="prod @3 21600 pixelWidth"/>
+                  <v:f eqn="prod @3 21600 pixelHeight"/>
+                  <v:f eqn="sum @0 0 1"/>
+                  <v:f eqn="prod @6 1 2"/>
+                  <v:f eqn="prod @7 21600 pixelWidth"/>
+                  <v:f eqn="sum @8 21600 0"/>
+                  <v:f eqn="prod @7 21600 pixelHeight"/>
+                  <v:f eqn="sum @10 21600 0"/>
+                </v:formulas>
+                <v:path o:extrusionok="f" gradientshapeok="t" o:connecttype="rect"/>
+                <o:lock v:ext="edit" aspectratio="t"/>
+              </v:shapetype>
+              <v:shape id="_x0000_i5" o:spid="_x0000_s5" type="#_x0000_t75" style="width:468.00pt;height:283.48pt;mso-wrap-distance-left:0.00pt;mso-wrap-distance-top:0.00pt;mso-wrap-distance-right:0.00pt;mso-wrap-distance-bottom:0.00pt;z-index:1;" stroked="false">
+                <v:imagedata r:id="rId15" o:title=""/>
+                <o:lock v:ext="edit" rotation="t"/>
+              </v:shape>
+            </w:pict>
+          </mc:Fallback>
+        </mc:AlternateContent>
+      </w:r>
+      <w:r>
+        <w:rPr>
+          <w:b/>
+          <w:bCs/>
+          <w:highlight w:val="none"/>
+        </w:rPr>
+      </w:r>
+    </w:p>
+    <w:p>
+      <w:pPr>
+        <w:pBdr/>
+        <w:spacing w:line="240" w:lineRule="auto"/>
+        <w:ind/>
+        <w:jc w:val="center"/>
+        <w:rPr>
+          <w:b/>
+          <w:bCs/>
+          <w:highlight w:val="none"/>
+          <w14:ligatures w14:val="none"/>
+        </w:rPr>
+      </w:pPr>
+      <w:r>
+        <w:rPr>
+          <w:b/>
+          <w:bCs/>
+          <w:highlight w:val="none"/>
+        </w:rPr>
+        <w:t xml:space="preserve">Fig. Invalid triangle (2 + 2 = 4 &lt; 5)</w:t>
+      </w:r>
+      <w:r>
+        <w:rPr>
+          <w:b/>
+          <w:bCs/>
+          <w:highlight w:val="none"/>
+        </w:rPr>
+      </w:r>
+    </w:p>
+    <w:p>
+      <w:pPr>
+        <w:pBdr/>
+        <w:spacing w:line="240" w:lineRule="auto"/>
+        <w:ind/>
+        <w:rPr>
+          <w:b/>
+          <w:bCs/>
+          <w:highlight w:val="none"/>
+          <w14:ligatures w14:val="none"/>
+        </w:rPr>
+      </w:pPr>
+      <w:r>
+        <w:rPr>
+          <w:b/>
+          <w:bCs/>
+          <w:highlight w:val="none"/>
+        </w:rPr>
+        <w:t xml:space="preserve">Code:</w:t>
+      </w:r>
+      <w:r>
+        <w:rPr>
+          <w:b/>
+          <w:bCs/>
+          <w:highlight w:val="none"/>
+          <w14:ligatures w14:val="none"/>
+        </w:rPr>
+      </w:r>
+      <w:r/>
+    </w:p>
+    <w:p>
+      <w:pPr>
+        <w:pStyle w:val="905"/>
         <w:numPr>
           <w:ilvl w:val="0"/>
           <w:numId w:val="2"/>
@@ -218,6 +882,7 @@
           <w:b/>
           <w:bCs/>
           <w:highlight w:val="none"/>
+          <w14:ligatures w14:val="none"/>
         </w:rPr>
       </w:r>
       <w:r>
@@ -251,7 +916,7 @@
       </w:r>
       <w:r>
         <w:rPr>
-          <w:rFonts w:ascii="Adwaita Mono" w:hAnsi="Adwaita Mono" w:eastAsia="Adwaita Mono" w:cs="Adwaita Mono"/>
+          <w:rFonts w:ascii="Adwaita Mono" w:hAnsi="Adwaita Mono" w:cs="Adwaita Mono"/>
           <w:sz w:val="18"/>
           <w:szCs w:val="18"/>
         </w:rPr>
@@ -289,7 +954,6 @@
           <w:rFonts w:ascii="Adwaita Mono" w:hAnsi="Adwaita Mono" w:cs="Adwaita Mono"/>
           <w:sz w:val="18"/>
           <w:szCs w:val="18"/>
-          <w:highlight w:val="none"/>
         </w:rPr>
       </w:r>
       <w:r>
@@ -325,7 +989,6 @@
           <w:rFonts w:ascii="Adwaita Mono" w:hAnsi="Adwaita Mono" w:cs="Adwaita Mono"/>
           <w:sz w:val="18"/>
           <w:szCs w:val="18"/>
-          <w:highlight w:val="none"/>
         </w:rPr>
       </w:r>
       <w:r>
@@ -361,7 +1024,6 @@
           <w:rFonts w:ascii="Adwaita Mono" w:hAnsi="Adwaita Mono" w:cs="Adwaita Mono"/>
           <w:sz w:val="18"/>
           <w:szCs w:val="18"/>
-          <w:highlight w:val="none"/>
         </w:rPr>
       </w:r>
       <w:r>
@@ -394,7 +1056,7 @@
       </w:r>
       <w:r>
         <w:rPr>
-          <w:rFonts w:ascii="Adwaita Mono" w:hAnsi="Adwaita Mono" w:eastAsia="Adwaita Mono" w:cs="Adwaita Mono"/>
+          <w:rFonts w:ascii="Adwaita Mono" w:hAnsi="Adwaita Mono" w:cs="Adwaita Mono"/>
           <w:sz w:val="18"/>
           <w:szCs w:val="18"/>
         </w:rPr>
@@ -429,7 +1091,7 @@
       </w:r>
       <w:r>
         <w:rPr>
-          <w:rFonts w:ascii="Adwaita Mono" w:hAnsi="Adwaita Mono" w:eastAsia="Adwaita Mono" w:cs="Adwaita Mono"/>
+          <w:rFonts w:ascii="Adwaita Mono" w:hAnsi="Adwaita Mono" w:cs="Adwaita Mono"/>
           <w:sz w:val="18"/>
           <w:szCs w:val="18"/>
         </w:rPr>
@@ -464,7 +1126,7 @@
       </w:r>
       <w:r>
         <w:rPr>
-          <w:rFonts w:ascii="Adwaita Mono" w:hAnsi="Adwaita Mono" w:eastAsia="Adwaita Mono" w:cs="Adwaita Mono"/>
+          <w:rFonts w:ascii="Adwaita Mono" w:hAnsi="Adwaita Mono" w:cs="Adwaita Mono"/>
           <w:sz w:val="18"/>
           <w:szCs w:val="18"/>
         </w:rPr>
@@ -499,7 +1161,7 @@
       </w:r>
       <w:r>
         <w:rPr>
-          <w:rFonts w:ascii="Adwaita Mono" w:hAnsi="Adwaita Mono" w:eastAsia="Adwaita Mono" w:cs="Adwaita Mono"/>
+          <w:rFonts w:ascii="Adwaita Mono" w:hAnsi="Adwaita Mono" w:cs="Adwaita Mono"/>
           <w:sz w:val="18"/>
           <w:szCs w:val="18"/>
         </w:rPr>
@@ -534,7 +1196,7 @@
       </w:r>
       <w:r>
         <w:rPr>
-          <w:rFonts w:ascii="Adwaita Mono" w:hAnsi="Adwaita Mono" w:eastAsia="Adwaita Mono" w:cs="Adwaita Mono"/>
+          <w:rFonts w:ascii="Adwaita Mono" w:hAnsi="Adwaita Mono" w:cs="Adwaita Mono"/>
           <w:sz w:val="18"/>
           <w:szCs w:val="18"/>
         </w:rPr>
@@ -569,7 +1231,7 @@
       </w:r>
       <w:r>
         <w:rPr>
-          <w:rFonts w:ascii="Adwaita Mono" w:hAnsi="Adwaita Mono" w:eastAsia="Adwaita Mono" w:cs="Adwaita Mono"/>
+          <w:rFonts w:ascii="Adwaita Mono" w:hAnsi="Adwaita Mono" w:cs="Adwaita Mono"/>
           <w:sz w:val="18"/>
           <w:szCs w:val="18"/>
         </w:rPr>
@@ -604,7 +1266,7 @@
       </w:r>
       <w:r>
         <w:rPr>
-          <w:rFonts w:ascii="Adwaita Mono" w:hAnsi="Adwaita Mono" w:eastAsia="Adwaita Mono" w:cs="Adwaita Mono"/>
+          <w:rFonts w:ascii="Adwaita Mono" w:hAnsi="Adwaita Mono" w:cs="Adwaita Mono"/>
           <w:sz w:val="18"/>
           <w:szCs w:val="18"/>
         </w:rPr>
@@ -639,7 +1301,7 @@
       </w:r>
       <w:r>
         <w:rPr>
-          <w:rFonts w:ascii="Adwaita Mono" w:hAnsi="Adwaita Mono" w:eastAsia="Adwaita Mono" w:cs="Adwaita Mono"/>
+          <w:rFonts w:ascii="Adwaita Mono" w:hAnsi="Adwaita Mono" w:cs="Adwaita Mono"/>
           <w:sz w:val="18"/>
           <w:szCs w:val="18"/>
         </w:rPr>
@@ -674,7 +1336,7 @@
       </w:r>
       <w:r>
         <w:rPr>
-          <w:rFonts w:ascii="Adwaita Mono" w:hAnsi="Adwaita Mono" w:eastAsia="Adwaita Mono" w:cs="Adwaita Mono"/>
+          <w:rFonts w:ascii="Adwaita Mono" w:hAnsi="Adwaita Mono" w:cs="Adwaita Mono"/>
           <w:sz w:val="18"/>
           <w:szCs w:val="18"/>
         </w:rPr>
@@ -709,7 +1371,7 @@
       </w:r>
       <w:r>
         <w:rPr>
-          <w:rFonts w:ascii="Adwaita Mono" w:hAnsi="Adwaita Mono" w:eastAsia="Adwaita Mono" w:cs="Adwaita Mono"/>
+          <w:rFonts w:ascii="Adwaita Mono" w:hAnsi="Adwaita Mono" w:cs="Adwaita Mono"/>
           <w:sz w:val="18"/>
           <w:szCs w:val="18"/>
         </w:rPr>
@@ -744,7 +1406,7 @@
       </w:r>
       <w:r>
         <w:rPr>
-          <w:rFonts w:ascii="Adwaita Mono" w:hAnsi="Adwaita Mono" w:eastAsia="Adwaita Mono" w:cs="Adwaita Mono"/>
+          <w:rFonts w:ascii="Adwaita Mono" w:hAnsi="Adwaita Mono" w:cs="Adwaita Mono"/>
           <w:sz w:val="18"/>
           <w:szCs w:val="18"/>
         </w:rPr>
@@ -779,7 +1441,7 @@
       </w:r>
       <w:r>
         <w:rPr>
-          <w:rFonts w:ascii="Adwaita Mono" w:hAnsi="Adwaita Mono" w:eastAsia="Adwaita Mono" w:cs="Adwaita Mono"/>
+          <w:rFonts w:ascii="Adwaita Mono" w:hAnsi="Adwaita Mono" w:cs="Adwaita Mono"/>
           <w:sz w:val="18"/>
           <w:szCs w:val="18"/>
         </w:rPr>
@@ -814,7 +1476,7 @@
       </w:r>
       <w:r>
         <w:rPr>
-          <w:rFonts w:ascii="Adwaita Mono" w:hAnsi="Adwaita Mono" w:eastAsia="Adwaita Mono" w:cs="Adwaita Mono"/>
+          <w:rFonts w:ascii="Adwaita Mono" w:hAnsi="Adwaita Mono" w:cs="Adwaita Mono"/>
           <w:sz w:val="18"/>
           <w:szCs w:val="18"/>
         </w:rPr>
@@ -849,7 +1511,7 @@
       </w:r>
       <w:r>
         <w:rPr>
-          <w:rFonts w:ascii="Adwaita Mono" w:hAnsi="Adwaita Mono" w:eastAsia="Adwaita Mono" w:cs="Adwaita Mono"/>
+          <w:rFonts w:ascii="Adwaita Mono" w:hAnsi="Adwaita Mono" w:cs="Adwaita Mono"/>
           <w:sz w:val="18"/>
           <w:szCs w:val="18"/>
         </w:rPr>
@@ -884,7 +1546,7 @@
       </w:r>
       <w:r>
         <w:rPr>
-          <w:rFonts w:ascii="Adwaita Mono" w:hAnsi="Adwaita Mono" w:eastAsia="Adwaita Mono" w:cs="Adwaita Mono"/>
+          <w:rFonts w:ascii="Adwaita Mono" w:hAnsi="Adwaita Mono" w:cs="Adwaita Mono"/>
           <w:sz w:val="18"/>
           <w:szCs w:val="18"/>
         </w:rPr>
@@ -918,7 +1580,7 @@
       </w:r>
       <w:r>
         <w:rPr>
-          <w:rFonts w:ascii="Adwaita Mono" w:hAnsi="Adwaita Mono" w:eastAsia="Adwaita Mono" w:cs="Adwaita Mono"/>
+          <w:rFonts w:ascii="Adwaita Mono" w:hAnsi="Adwaita Mono" w:cs="Adwaita Mono"/>
           <w:sz w:val="18"/>
           <w:szCs w:val="18"/>
         </w:rPr>
@@ -953,7 +1615,7 @@
       </w:r>
       <w:r>
         <w:rPr>
-          <w:rFonts w:ascii="Adwaita Mono" w:hAnsi="Adwaita Mono" w:eastAsia="Adwaita Mono" w:cs="Adwaita Mono"/>
+          <w:rFonts w:ascii="Adwaita Mono" w:hAnsi="Adwaita Mono" w:cs="Adwaita Mono"/>
           <w:sz w:val="18"/>
           <w:szCs w:val="18"/>
         </w:rPr>
@@ -988,7 +1650,7 @@
       </w:r>
       <w:r>
         <w:rPr>
-          <w:rFonts w:ascii="Adwaita Mono" w:hAnsi="Adwaita Mono" w:eastAsia="Adwaita Mono" w:cs="Adwaita Mono"/>
+          <w:rFonts w:ascii="Adwaita Mono" w:hAnsi="Adwaita Mono" w:cs="Adwaita Mono"/>
           <w:sz w:val="18"/>
           <w:szCs w:val="18"/>
         </w:rPr>
@@ -1023,7 +1685,7 @@
       </w:r>
       <w:r>
         <w:rPr>
-          <w:rFonts w:ascii="Adwaita Mono" w:hAnsi="Adwaita Mono" w:eastAsia="Adwaita Mono" w:cs="Adwaita Mono"/>
+          <w:rFonts w:ascii="Adwaita Mono" w:hAnsi="Adwaita Mono" w:cs="Adwaita Mono"/>
           <w:sz w:val="18"/>
           <w:szCs w:val="18"/>
         </w:rPr>
@@ -1058,7 +1720,7 @@
       </w:r>
       <w:r>
         <w:rPr>
-          <w:rFonts w:ascii="Adwaita Mono" w:hAnsi="Adwaita Mono" w:eastAsia="Adwaita Mono" w:cs="Adwaita Mono"/>
+          <w:rFonts w:ascii="Adwaita Mono" w:hAnsi="Adwaita Mono" w:cs="Adwaita Mono"/>
           <w:sz w:val="18"/>
           <w:szCs w:val="18"/>
         </w:rPr>
@@ -1093,7 +1755,7 @@
       </w:r>
       <w:r>
         <w:rPr>
-          <w:rFonts w:ascii="Adwaita Mono" w:hAnsi="Adwaita Mono" w:eastAsia="Adwaita Mono" w:cs="Adwaita Mono"/>
+          <w:rFonts w:ascii="Adwaita Mono" w:hAnsi="Adwaita Mono" w:cs="Adwaita Mono"/>
           <w:sz w:val="18"/>
           <w:szCs w:val="18"/>
         </w:rPr>
@@ -1128,7 +1790,7 @@
       </w:r>
       <w:r>
         <w:rPr>
-          <w:rFonts w:ascii="Adwaita Mono" w:hAnsi="Adwaita Mono" w:eastAsia="Adwaita Mono" w:cs="Adwaita Mono"/>
+          <w:rFonts w:ascii="Adwaita Mono" w:hAnsi="Adwaita Mono" w:cs="Adwaita Mono"/>
           <w:sz w:val="18"/>
           <w:szCs w:val="18"/>
         </w:rPr>
@@ -1163,7 +1825,7 @@
       </w:r>
       <w:r>
         <w:rPr>
-          <w:rFonts w:ascii="Adwaita Mono" w:hAnsi="Adwaita Mono" w:eastAsia="Adwaita Mono" w:cs="Adwaita Mono"/>
+          <w:rFonts w:ascii="Adwaita Mono" w:hAnsi="Adwaita Mono" w:cs="Adwaita Mono"/>
           <w:sz w:val="18"/>
           <w:szCs w:val="18"/>
         </w:rPr>
@@ -1198,7 +1860,7 @@
       </w:r>
       <w:r>
         <w:rPr>
-          <w:rFonts w:ascii="Adwaita Mono" w:hAnsi="Adwaita Mono" w:eastAsia="Adwaita Mono" w:cs="Adwaita Mono"/>
+          <w:rFonts w:ascii="Adwaita Mono" w:hAnsi="Adwaita Mono" w:cs="Adwaita Mono"/>
           <w:sz w:val="18"/>
           <w:szCs w:val="18"/>
         </w:rPr>
@@ -1233,7 +1895,7 @@
       </w:r>
       <w:r>
         <w:rPr>
-          <w:rFonts w:ascii="Adwaita Mono" w:hAnsi="Adwaita Mono" w:eastAsia="Adwaita Mono" w:cs="Adwaita Mono"/>
+          <w:rFonts w:ascii="Adwaita Mono" w:hAnsi="Adwaita Mono" w:cs="Adwaita Mono"/>
           <w:sz w:val="18"/>
           <w:szCs w:val="18"/>
         </w:rPr>
@@ -1268,7 +1930,7 @@
       </w:r>
       <w:r>
         <w:rPr>
-          <w:rFonts w:ascii="Adwaita Mono" w:hAnsi="Adwaita Mono" w:eastAsia="Adwaita Mono" w:cs="Adwaita Mono"/>
+          <w:rFonts w:ascii="Adwaita Mono" w:hAnsi="Adwaita Mono" w:cs="Adwaita Mono"/>
           <w:sz w:val="18"/>
           <w:szCs w:val="18"/>
         </w:rPr>
@@ -1303,7 +1965,7 @@
       </w:r>
       <w:r>
         <w:rPr>
-          <w:rFonts w:ascii="Adwaita Mono" w:hAnsi="Adwaita Mono" w:eastAsia="Adwaita Mono" w:cs="Adwaita Mono"/>
+          <w:rFonts w:ascii="Adwaita Mono" w:hAnsi="Adwaita Mono" w:cs="Adwaita Mono"/>
           <w:sz w:val="18"/>
           <w:szCs w:val="18"/>
         </w:rPr>
@@ -1338,7 +2000,7 @@
       </w:r>
       <w:r>
         <w:rPr>
-          <w:rFonts w:ascii="Adwaita Mono" w:hAnsi="Adwaita Mono" w:eastAsia="Adwaita Mono" w:cs="Adwaita Mono"/>
+          <w:rFonts w:ascii="Adwaita Mono" w:hAnsi="Adwaita Mono" w:cs="Adwaita Mono"/>
           <w:sz w:val="18"/>
           <w:szCs w:val="18"/>
         </w:rPr>
@@ -1373,7 +2035,7 @@
       </w:r>
       <w:r>
         <w:rPr>
-          <w:rFonts w:ascii="Adwaita Mono" w:hAnsi="Adwaita Mono" w:eastAsia="Adwaita Mono" w:cs="Adwaita Mono"/>
+          <w:rFonts w:ascii="Adwaita Mono" w:hAnsi="Adwaita Mono" w:cs="Adwaita Mono"/>
           <w:sz w:val="18"/>
           <w:szCs w:val="18"/>
         </w:rPr>
@@ -1408,7 +2070,7 @@
       </w:r>
       <w:r>
         <w:rPr>
-          <w:rFonts w:ascii="Adwaita Mono" w:hAnsi="Adwaita Mono" w:eastAsia="Adwaita Mono" w:cs="Adwaita Mono"/>
+          <w:rFonts w:ascii="Adwaita Mono" w:hAnsi="Adwaita Mono" w:cs="Adwaita Mono"/>
           <w:sz w:val="18"/>
           <w:szCs w:val="18"/>
         </w:rPr>
@@ -1443,7 +2105,7 @@
       </w:r>
       <w:r>
         <w:rPr>
-          <w:rFonts w:ascii="Adwaita Mono" w:hAnsi="Adwaita Mono" w:eastAsia="Adwaita Mono" w:cs="Adwaita Mono"/>
+          <w:rFonts w:ascii="Adwaita Mono" w:hAnsi="Adwaita Mono" w:cs="Adwaita Mono"/>
           <w:sz w:val="18"/>
           <w:szCs w:val="18"/>
         </w:rPr>
@@ -1478,7 +2140,7 @@
       </w:r>
       <w:r>
         <w:rPr>
-          <w:rFonts w:ascii="Adwaita Mono" w:hAnsi="Adwaita Mono" w:eastAsia="Adwaita Mono" w:cs="Adwaita Mono"/>
+          <w:rFonts w:ascii="Adwaita Mono" w:hAnsi="Adwaita Mono" w:cs="Adwaita Mono"/>
           <w:sz w:val="18"/>
           <w:szCs w:val="18"/>
         </w:rPr>
@@ -1512,7 +2174,7 @@
       </w:r>
       <w:r>
         <w:rPr>
-          <w:rFonts w:ascii="Adwaita Mono" w:hAnsi="Adwaita Mono" w:eastAsia="Adwaita Mono" w:cs="Adwaita Mono"/>
+          <w:rFonts w:ascii="Adwaita Mono" w:hAnsi="Adwaita Mono" w:cs="Adwaita Mono"/>
           <w:sz w:val="18"/>
           <w:szCs w:val="18"/>
         </w:rPr>
@@ -1547,7 +2209,7 @@
       </w:r>
       <w:r>
         <w:rPr>
-          <w:rFonts w:ascii="Adwaita Mono" w:hAnsi="Adwaita Mono" w:eastAsia="Adwaita Mono" w:cs="Adwaita Mono"/>
+          <w:rFonts w:ascii="Adwaita Mono" w:hAnsi="Adwaita Mono" w:cs="Adwaita Mono"/>
           <w:sz w:val="18"/>
           <w:szCs w:val="18"/>
         </w:rPr>
@@ -1582,7 +2244,7 @@
       </w:r>
       <w:r>
         <w:rPr>
-          <w:rFonts w:ascii="Adwaita Mono" w:hAnsi="Adwaita Mono" w:eastAsia="Adwaita Mono" w:cs="Adwaita Mono"/>
+          <w:rFonts w:ascii="Adwaita Mono" w:hAnsi="Adwaita Mono" w:cs="Adwaita Mono"/>
           <w:sz w:val="18"/>
           <w:szCs w:val="18"/>
         </w:rPr>
@@ -1617,7 +2279,7 @@
       </w:r>
       <w:r>
         <w:rPr>
-          <w:rFonts w:ascii="Adwaita Mono" w:hAnsi="Adwaita Mono" w:eastAsia="Adwaita Mono" w:cs="Adwaita Mono"/>
+          <w:rFonts w:ascii="Adwaita Mono" w:hAnsi="Adwaita Mono" w:cs="Adwaita Mono"/>
           <w:sz w:val="18"/>
           <w:szCs w:val="18"/>
         </w:rPr>
@@ -1652,7 +2314,7 @@
       </w:r>
       <w:r>
         <w:rPr>
-          <w:rFonts w:ascii="Adwaita Mono" w:hAnsi="Adwaita Mono" w:eastAsia="Adwaita Mono" w:cs="Adwaita Mono"/>
+          <w:rFonts w:ascii="Adwaita Mono" w:hAnsi="Adwaita Mono" w:cs="Adwaita Mono"/>
           <w:sz w:val="18"/>
           <w:szCs w:val="18"/>
         </w:rPr>
@@ -1687,7 +2349,7 @@
       </w:r>
       <w:r>
         <w:rPr>
-          <w:rFonts w:ascii="Adwaita Mono" w:hAnsi="Adwaita Mono" w:eastAsia="Adwaita Mono" w:cs="Adwaita Mono"/>
+          <w:rFonts w:ascii="Adwaita Mono" w:hAnsi="Adwaita Mono" w:cs="Adwaita Mono"/>
           <w:sz w:val="18"/>
           <w:szCs w:val="18"/>
         </w:rPr>
@@ -1722,7 +2384,7 @@
       </w:r>
       <w:r>
         <w:rPr>
-          <w:rFonts w:ascii="Adwaita Mono" w:hAnsi="Adwaita Mono" w:eastAsia="Adwaita Mono" w:cs="Adwaita Mono"/>
+          <w:rFonts w:ascii="Adwaita Mono" w:hAnsi="Adwaita Mono" w:cs="Adwaita Mono"/>
           <w:sz w:val="18"/>
           <w:szCs w:val="18"/>
         </w:rPr>
@@ -1757,7 +2419,7 @@
       </w:r>
       <w:r>
         <w:rPr>
-          <w:rFonts w:ascii="Adwaita Mono" w:hAnsi="Adwaita Mono" w:eastAsia="Adwaita Mono" w:cs="Adwaita Mono"/>
+          <w:rFonts w:ascii="Adwaita Mono" w:hAnsi="Adwaita Mono" w:cs="Adwaita Mono"/>
           <w:sz w:val="18"/>
           <w:szCs w:val="18"/>
         </w:rPr>
@@ -1792,7 +2454,7 @@
       </w:r>
       <w:r>
         <w:rPr>
-          <w:rFonts w:ascii="Adwaita Mono" w:hAnsi="Adwaita Mono" w:eastAsia="Adwaita Mono" w:cs="Adwaita Mono"/>
+          <w:rFonts w:ascii="Adwaita Mono" w:hAnsi="Adwaita Mono" w:cs="Adwaita Mono"/>
           <w:sz w:val="18"/>
           <w:szCs w:val="18"/>
         </w:rPr>
@@ -1827,7 +2489,7 @@
       </w:r>
       <w:r>
         <w:rPr>
-          <w:rFonts w:ascii="Adwaita Mono" w:hAnsi="Adwaita Mono" w:eastAsia="Adwaita Mono" w:cs="Adwaita Mono"/>
+          <w:rFonts w:ascii="Adwaita Mono" w:hAnsi="Adwaita Mono" w:cs="Adwaita Mono"/>
           <w:sz w:val="18"/>
           <w:szCs w:val="18"/>
         </w:rPr>
@@ -1862,7 +2524,7 @@
       </w:r>
       <w:r>
         <w:rPr>
-          <w:rFonts w:ascii="Adwaita Mono" w:hAnsi="Adwaita Mono" w:eastAsia="Adwaita Mono" w:cs="Adwaita Mono"/>
+          <w:rFonts w:ascii="Adwaita Mono" w:hAnsi="Adwaita Mono" w:cs="Adwaita Mono"/>
           <w:sz w:val="18"/>
           <w:szCs w:val="18"/>
         </w:rPr>
@@ -1897,7 +2559,7 @@
       </w:r>
       <w:r>
         <w:rPr>
-          <w:rFonts w:ascii="Adwaita Mono" w:hAnsi="Adwaita Mono" w:eastAsia="Adwaita Mono" w:cs="Adwaita Mono"/>
+          <w:rFonts w:ascii="Adwaita Mono" w:hAnsi="Adwaita Mono" w:cs="Adwaita Mono"/>
           <w:sz w:val="18"/>
           <w:szCs w:val="18"/>
         </w:rPr>
@@ -1932,7 +2594,7 @@
       </w:r>
       <w:r>
         <w:rPr>
-          <w:rFonts w:ascii="Adwaita Mono" w:hAnsi="Adwaita Mono" w:eastAsia="Adwaita Mono" w:cs="Adwaita Mono"/>
+          <w:rFonts w:ascii="Adwaita Mono" w:hAnsi="Adwaita Mono" w:cs="Adwaita Mono"/>
           <w:sz w:val="18"/>
           <w:szCs w:val="18"/>
         </w:rPr>
@@ -1967,7 +2629,7 @@
       </w:r>
       <w:r>
         <w:rPr>
-          <w:rFonts w:ascii="Adwaita Mono" w:hAnsi="Adwaita Mono" w:eastAsia="Adwaita Mono" w:cs="Adwaita Mono"/>
+          <w:rFonts w:ascii="Adwaita Mono" w:hAnsi="Adwaita Mono" w:cs="Adwaita Mono"/>
           <w:sz w:val="18"/>
           <w:szCs w:val="18"/>
         </w:rPr>
@@ -2002,7 +2664,7 @@
       </w:r>
       <w:r>
         <w:rPr>
-          <w:rFonts w:ascii="Adwaita Mono" w:hAnsi="Adwaita Mono" w:eastAsia="Adwaita Mono" w:cs="Adwaita Mono"/>
+          <w:rFonts w:ascii="Adwaita Mono" w:hAnsi="Adwaita Mono" w:cs="Adwaita Mono"/>
           <w:sz w:val="18"/>
           <w:szCs w:val="18"/>
         </w:rPr>
@@ -2037,7 +2699,7 @@
       </w:r>
       <w:r>
         <w:rPr>
-          <w:rFonts w:ascii="Adwaita Mono" w:hAnsi="Adwaita Mono" w:eastAsia="Adwaita Mono" w:cs="Adwaita Mono"/>
+          <w:rFonts w:ascii="Adwaita Mono" w:hAnsi="Adwaita Mono" w:cs="Adwaita Mono"/>
           <w:sz w:val="18"/>
           <w:szCs w:val="18"/>
         </w:rPr>
@@ -2072,7 +2734,7 @@
       </w:r>
       <w:r>
         <w:rPr>
-          <w:rFonts w:ascii="Adwaita Mono" w:hAnsi="Adwaita Mono" w:eastAsia="Adwaita Mono" w:cs="Adwaita Mono"/>
+          <w:rFonts w:ascii="Adwaita Mono" w:hAnsi="Adwaita Mono" w:cs="Adwaita Mono"/>
           <w:sz w:val="18"/>
           <w:szCs w:val="18"/>
         </w:rPr>
@@ -2106,7 +2768,7 @@
       </w:r>
       <w:r>
         <w:rPr>
-          <w:rFonts w:ascii="Adwaita Mono" w:hAnsi="Adwaita Mono" w:eastAsia="Adwaita Mono" w:cs="Adwaita Mono"/>
+          <w:rFonts w:ascii="Adwaita Mono" w:hAnsi="Adwaita Mono" w:cs="Adwaita Mono"/>
           <w:sz w:val="18"/>
           <w:szCs w:val="18"/>
         </w:rPr>
@@ -2141,7 +2803,7 @@
       </w:r>
       <w:r>
         <w:rPr>
-          <w:rFonts w:ascii="Adwaita Mono" w:hAnsi="Adwaita Mono" w:eastAsia="Adwaita Mono" w:cs="Adwaita Mono"/>
+          <w:rFonts w:ascii="Adwaita Mono" w:hAnsi="Adwaita Mono" w:cs="Adwaita Mono"/>
           <w:sz w:val="18"/>
           <w:szCs w:val="18"/>
         </w:rPr>
@@ -2176,7 +2838,7 @@
       </w:r>
       <w:r>
         <w:rPr>
-          <w:rFonts w:ascii="Adwaita Mono" w:hAnsi="Adwaita Mono" w:eastAsia="Adwaita Mono" w:cs="Adwaita Mono"/>
+          <w:rFonts w:ascii="Adwaita Mono" w:hAnsi="Adwaita Mono" w:cs="Adwaita Mono"/>
           <w:sz w:val="18"/>
           <w:szCs w:val="18"/>
         </w:rPr>
@@ -2210,7 +2872,7 @@
       </w:r>
       <w:r>
         <w:rPr>
-          <w:rFonts w:ascii="Adwaita Mono" w:hAnsi="Adwaita Mono" w:eastAsia="Adwaita Mono" w:cs="Adwaita Mono"/>
+          <w:rFonts w:ascii="Adwaita Mono" w:hAnsi="Adwaita Mono" w:cs="Adwaita Mono"/>
           <w:sz w:val="18"/>
           <w:szCs w:val="18"/>
         </w:rPr>
@@ -2263,7 +2925,7 @@
     </w:p>
     <w:p>
       <w:pPr>
-        <w:pStyle w:val="904"/>
+        <w:pStyle w:val="905"/>
         <w:numPr>
           <w:ilvl w:val="0"/>
           <w:numId w:val="2"/>
@@ -2291,6 +2953,7 @@
           <w:b/>
           <w:bCs/>
           <w:highlight w:val="none"/>
+          <w14:ligatures w14:val="none"/>
         </w:rPr>
       </w:r>
       <w:r>
@@ -4256,7 +4919,7 @@
     </w:p>
     <w:p>
       <w:pPr>
-        <w:pStyle w:val="904"/>
+        <w:pStyle w:val="905"/>
         <w:numPr>
           <w:ilvl w:val="0"/>
           <w:numId w:val="2"/>
@@ -4292,6 +4955,7 @@
           <w:b/>
           <w:bCs/>
           <w:highlight w:val="none"/>
+          <w14:ligatures w14:val="none"/>
         </w:rPr>
       </w:r>
       <w:r>
@@ -5473,7 +6137,7 @@
       </w:r>
       <w:r>
         <w:rPr>
-          <w:rFonts w:ascii="Adwaita Mono" w:hAnsi="Adwaita Mono" w:eastAsia="Adwaita Mono" w:cs="Adwaita Mono"/>
+          <w:rFonts w:ascii="Adwaita Mono" w:hAnsi="Adwaita Mono" w:cs="Adwaita Mono"/>
           <w:sz w:val="18"/>
           <w:szCs w:val="18"/>
           <w:highlight w:val="none"/>
@@ -5571,7 +6235,7 @@
 <w:hdr xmlns:wpc="http://schemas.microsoft.com/office/word/2010/wordprocessingCanvas" xmlns:mc="http://schemas.openxmlformats.org/markup-compatibility/2006" xmlns:o="urn:schemas-microsoft-com:office:office" xmlns:r="http://schemas.openxmlformats.org/officeDocument/2006/relationships" xmlns:m="http://schemas.openxmlformats.org/officeDocument/2006/math" xmlns:v="urn:schemas-microsoft-com:vml" xmlns:wp14="http://schemas.microsoft.com/office/word/2010/wordprocessingDrawing" xmlns:wp="http://schemas.openxmlformats.org/drawingml/2006/wordprocessingDrawing" xmlns:w10="urn:schemas-microsoft-com:office:word" xmlns:w="http://schemas.openxmlformats.org/wordprocessingml/2006/main" xmlns:w14="http://schemas.microsoft.com/office/word/2010/wordml" xmlns:w15="http://schemas.microsoft.com/office/word/2012/wordml" xmlns:wpg="http://schemas.microsoft.com/office/word/2010/wordprocessingGroup" xmlns:wpi="http://schemas.microsoft.com/office/word/2010/wordprocessingInk" xmlns:wne="http://schemas.microsoft.com/office/word/2006/wordml" xmlns:a="http://schemas.openxmlformats.org/drawingml/2006/main" xmlns:wps="http://schemas.microsoft.com/office/word/2010/wordprocessingShape" mc:Ignorable="w14 w15 wp14">
   <w:p>
     <w:pPr>
-      <w:pStyle w:val="876"/>
+      <w:pStyle w:val="877"/>
       <w:pBdr/>
       <w:spacing/>
       <w:ind/>
@@ -5588,10 +6252,15 @@
         <w:highlight w:val="none"/>
       </w:rPr>
     </w:r>
+    <w:r>
+      <w:rPr>
+        <w:highlight w:val="none"/>
+      </w:rPr>
+    </w:r>
   </w:p>
   <w:p>
     <w:pPr>
-      <w:pStyle w:val="876"/>
+      <w:pStyle w:val="877"/>
       <w:pBdr/>
       <w:spacing/>
       <w:ind/>
@@ -6042,9 +6711,9 @@
     <w:lsdException w:name="Bibliography" w:uiPriority="37"/>
     <w:lsdException w:name="TOC Heading" w:uiPriority="39" w:qFormat="1"/>
   </w:latentStyles>
-  <w:style w:type="table" w:styleId="716">
+  <w:style w:type="table" w:styleId="717">
     <w:name w:val="Table Grid"/>
-    <w:basedOn w:val="901"/>
+    <w:basedOn w:val="902"/>
     <w:uiPriority w:val="59"/>
     <w:pPr>
       <w:pBdr/>
@@ -6241,9 +6910,9 @@
       </w:tcPr>
     </w:tblStylePr>
   </w:style>
-  <w:style w:type="table" w:styleId="717">
+  <w:style w:type="table" w:styleId="718">
     <w:name w:val="Table Grid Light"/>
-    <w:basedOn w:val="901"/>
+    <w:basedOn w:val="902"/>
     <w:uiPriority w:val="59"/>
     <w:pPr>
       <w:pBdr/>
@@ -6440,9 +7109,9 @@
       </w:tcPr>
     </w:tblStylePr>
   </w:style>
-  <w:style w:type="table" w:styleId="718">
+  <w:style w:type="table" w:styleId="719">
     <w:name w:val="Plain Table 1"/>
-    <w:basedOn w:val="901"/>
+    <w:basedOn w:val="902"/>
     <w:uiPriority w:val="59"/>
     <w:pPr>
       <w:pBdr/>
@@ -6665,9 +7334,9 @@
       </w:tcPr>
     </w:tblStylePr>
   </w:style>
-  <w:style w:type="table" w:styleId="719">
+  <w:style w:type="table" w:styleId="720">
     <w:name w:val="Plain Table 2"/>
-    <w:basedOn w:val="901"/>
+    <w:basedOn w:val="902"/>
     <w:uiPriority w:val="59"/>
     <w:pPr>
       <w:pBdr/>
@@ -6898,9 +7567,9 @@
       </w:tcPr>
     </w:tblStylePr>
   </w:style>
-  <w:style w:type="table" w:styleId="720">
+  <w:style w:type="table" w:styleId="721">
     <w:name w:val="Plain Table 3"/>
-    <w:basedOn w:val="901"/>
+    <w:basedOn w:val="902"/>
     <w:uiPriority w:val="99"/>
     <w:pPr>
       <w:pBdr/>
@@ -7128,9 +7797,9 @@
       </w:tcPr>
     </w:tblStylePr>
   </w:style>
-  <w:style w:type="table" w:styleId="721">
+  <w:style w:type="table" w:styleId="722">
     <w:name w:val="Plain Table 4"/>
-    <w:basedOn w:val="901"/>
+    <w:basedOn w:val="902"/>
     <w:uiPriority w:val="99"/>
     <w:pPr>
       <w:pBdr/>
@@ -7344,9 +8013,9 @@
       </w:tcPr>
     </w:tblStylePr>
   </w:style>
-  <w:style w:type="table" w:styleId="722">
+  <w:style w:type="table" w:styleId="723">
     <w:name w:val="Plain Table 5"/>
-    <w:basedOn w:val="901"/>
+    <w:basedOn w:val="902"/>
     <w:uiPriority w:val="99"/>
     <w:pPr>
       <w:pBdr/>
@@ -7577,9 +8246,9 @@
       </w:tcPr>
     </w:tblStylePr>
   </w:style>
-  <w:style w:type="table" w:styleId="723">
+  <w:style w:type="table" w:styleId="724">
     <w:name w:val="Grid Table 1 Light"/>
-    <w:basedOn w:val="901"/>
+    <w:basedOn w:val="902"/>
     <w:uiPriority w:val="99"/>
     <w:pPr>
       <w:pBdr/>
@@ -7800,9 +8469,9 @@
       </w:tcPr>
     </w:tblStylePr>
   </w:style>
-  <w:style w:type="table" w:styleId="724">
+  <w:style w:type="table" w:styleId="725">
     <w:name w:val="Grid Table 1 Light - Accent 1"/>
-    <w:basedOn w:val="901"/>
+    <w:basedOn w:val="902"/>
     <w:uiPriority w:val="99"/>
     <w:pPr>
       <w:pBdr/>
@@ -8023,9 +8692,9 @@
       </w:tcPr>
     </w:tblStylePr>
   </w:style>
-  <w:style w:type="table" w:styleId="725">
+  <w:style w:type="table" w:styleId="726">
     <w:name w:val="Grid Table 1 Light - Accent 2"/>
-    <w:basedOn w:val="901"/>
+    <w:basedOn w:val="902"/>
     <w:uiPriority w:val="99"/>
     <w:pPr>
       <w:pBdr/>
@@ -8246,9 +8915,9 @@
       </w:tcPr>
     </w:tblStylePr>
   </w:style>
-  <w:style w:type="table" w:styleId="726">
+  <w:style w:type="table" w:styleId="727">
     <w:name w:val="Grid Table 1 Light - Accent 3"/>
-    <w:basedOn w:val="901"/>
+    <w:basedOn w:val="902"/>
     <w:uiPriority w:val="99"/>
     <w:pPr>
       <w:pBdr/>
@@ -8469,9 +9138,9 @@
       </w:tcPr>
     </w:tblStylePr>
   </w:style>
-  <w:style w:type="table" w:styleId="727">
+  <w:style w:type="table" w:styleId="728">
     <w:name w:val="Grid Table 1 Light - Accent 4"/>
-    <w:basedOn w:val="901"/>
+    <w:basedOn w:val="902"/>
     <w:uiPriority w:val="99"/>
     <w:pPr>
       <w:pBdr/>
@@ -8692,9 +9361,9 @@
       </w:tcPr>
     </w:tblStylePr>
   </w:style>
-  <w:style w:type="table" w:styleId="728">
+  <w:style w:type="table" w:styleId="729">
     <w:name w:val="Grid Table 1 Light - Accent 5"/>
-    <w:basedOn w:val="901"/>
+    <w:basedOn w:val="902"/>
     <w:uiPriority w:val="99"/>
     <w:pPr>
       <w:pBdr/>
@@ -8915,9 +9584,9 @@
       </w:tcPr>
     </w:tblStylePr>
   </w:style>
-  <w:style w:type="table" w:styleId="729">
+  <w:style w:type="table" w:styleId="730">
     <w:name w:val="Grid Table 1 Light - Accent 6"/>
-    <w:basedOn w:val="901"/>
+    <w:basedOn w:val="902"/>
     <w:uiPriority w:val="99"/>
     <w:pPr>
       <w:pBdr/>
@@ -9138,9 +9807,9 @@
       </w:tcPr>
     </w:tblStylePr>
   </w:style>
-  <w:style w:type="table" w:styleId="730">
+  <w:style w:type="table" w:styleId="731">
     <w:name w:val="Grid Table 2"/>
-    <w:basedOn w:val="901"/>
+    <w:basedOn w:val="902"/>
     <w:uiPriority w:val="99"/>
     <w:pPr>
       <w:pBdr/>
@@ -9370,9 +10039,9 @@
       </w:tcPr>
     </w:tblStylePr>
   </w:style>
-  <w:style w:type="table" w:styleId="731">
+  <w:style w:type="table" w:styleId="732">
     <w:name w:val="Grid Table 2 - Accent 1"/>
-    <w:basedOn w:val="901"/>
+    <w:basedOn w:val="902"/>
     <w:uiPriority w:val="99"/>
     <w:pPr>
       <w:pBdr/>
@@ -9602,9 +10271,9 @@
       </w:tcPr>
     </w:tblStylePr>
   </w:style>
-  <w:style w:type="table" w:styleId="732">
+  <w:style w:type="table" w:styleId="733">
     <w:name w:val="Grid Table 2 - Accent 2"/>
-    <w:basedOn w:val="901"/>
+    <w:basedOn w:val="902"/>
     <w:uiPriority w:val="99"/>
     <w:pPr>
       <w:pBdr/>
@@ -9834,9 +10503,9 @@
       </w:tcPr>
     </w:tblStylePr>
   </w:style>
-  <w:style w:type="table" w:styleId="733">
+  <w:style w:type="table" w:styleId="734">
     <w:name w:val="Grid Table 2 - Accent 3"/>
-    <w:basedOn w:val="901"/>
+    <w:basedOn w:val="902"/>
     <w:uiPriority w:val="99"/>
     <w:pPr>
       <w:pBdr/>
@@ -10066,9 +10735,9 @@
       </w:tcPr>
     </w:tblStylePr>
   </w:style>
-  <w:style w:type="table" w:styleId="734">
+  <w:style w:type="table" w:styleId="735">
     <w:name w:val="Grid Table 2 - Accent 4"/>
-    <w:basedOn w:val="901"/>
+    <w:basedOn w:val="902"/>
     <w:uiPriority w:val="99"/>
     <w:pPr>
       <w:pBdr/>
@@ -10298,9 +10967,9 @@
       </w:tcPr>
     </w:tblStylePr>
   </w:style>
-  <w:style w:type="table" w:styleId="735">
+  <w:style w:type="table" w:styleId="736">
     <w:name w:val="Grid Table 2 - Accent 5"/>
-    <w:basedOn w:val="901"/>
+    <w:basedOn w:val="902"/>
     <w:uiPriority w:val="99"/>
     <w:pPr>
       <w:pBdr/>
@@ -10530,9 +11199,9 @@
       </w:tcPr>
     </w:tblStylePr>
   </w:style>
-  <w:style w:type="table" w:styleId="736">
+  <w:style w:type="table" w:styleId="737">
     <w:name w:val="Grid Table 2 - Accent 6"/>
-    <w:basedOn w:val="901"/>
+    <w:basedOn w:val="902"/>
     <w:uiPriority w:val="99"/>
     <w:pPr>
       <w:pBdr/>
@@ -10762,9 +11431,9 @@
       </w:tcPr>
     </w:tblStylePr>
   </w:style>
-  <w:style w:type="table" w:styleId="737">
+  <w:style w:type="table" w:styleId="738">
     <w:name w:val="Grid Table 3"/>
-    <w:basedOn w:val="901"/>
+    <w:basedOn w:val="902"/>
     <w:uiPriority w:val="99"/>
     <w:pPr>
       <w:pBdr/>
@@ -11007,9 +11676,9 @@
       </w:tcPr>
     </w:tblStylePr>
   </w:style>
-  <w:style w:type="table" w:styleId="738">
+  <w:style w:type="table" w:styleId="739">
     <w:name w:val="Grid Table 3 - Accent 1"/>
-    <w:basedOn w:val="901"/>
+    <w:basedOn w:val="902"/>
     <w:uiPriority w:val="99"/>
     <w:pPr>
       <w:pBdr/>
@@ -11252,9 +11921,9 @@
       </w:tcPr>
     </w:tblStylePr>
   </w:style>
-  <w:style w:type="table" w:styleId="739">
+  <w:style w:type="table" w:styleId="740">
     <w:name w:val="Grid Table 3 - Accent 2"/>
-    <w:basedOn w:val="901"/>
+    <w:basedOn w:val="902"/>
     <w:uiPriority w:val="99"/>
     <w:pPr>
       <w:pBdr/>
@@ -11497,9 +12166,9 @@
       </w:tcPr>
     </w:tblStylePr>
   </w:style>
-  <w:style w:type="table" w:styleId="740">
+  <w:style w:type="table" w:styleId="741">
     <w:name w:val="Grid Table 3 - Accent 3"/>
-    <w:basedOn w:val="901"/>
+    <w:basedOn w:val="902"/>
     <w:uiPriority w:val="99"/>
     <w:pPr>
       <w:pBdr/>
@@ -11742,9 +12411,9 @@
       </w:tcPr>
     </w:tblStylePr>
   </w:style>
-  <w:style w:type="table" w:styleId="741">
+  <w:style w:type="table" w:styleId="742">
     <w:name w:val="Grid Table 3 - Accent 4"/>
-    <w:basedOn w:val="901"/>
+    <w:basedOn w:val="902"/>
     <w:uiPriority w:val="99"/>
     <w:pPr>
       <w:pBdr/>
@@ -11987,9 +12656,9 @@
       </w:tcPr>
     </w:tblStylePr>
   </w:style>
-  <w:style w:type="table" w:styleId="742">
+  <w:style w:type="table" w:styleId="743">
     <w:name w:val="Grid Table 3 - Accent 5"/>
-    <w:basedOn w:val="901"/>
+    <w:basedOn w:val="902"/>
     <w:uiPriority w:val="99"/>
     <w:pPr>
       <w:pBdr/>
@@ -12232,9 +12901,9 @@
       </w:tcPr>
     </w:tblStylePr>
   </w:style>
-  <w:style w:type="table" w:styleId="743">
+  <w:style w:type="table" w:styleId="744">
     <w:name w:val="Grid Table 3 - Accent 6"/>
-    <w:basedOn w:val="901"/>
+    <w:basedOn w:val="902"/>
     <w:uiPriority w:val="99"/>
     <w:pPr>
       <w:pBdr/>
@@ -12477,9 +13146,9 @@
       </w:tcPr>
     </w:tblStylePr>
   </w:style>
-  <w:style w:type="table" w:styleId="744">
+  <w:style w:type="table" w:styleId="745">
     <w:name w:val="Grid Table 4"/>
-    <w:basedOn w:val="901"/>
+    <w:basedOn w:val="902"/>
     <w:uiPriority w:val="59"/>
     <w:pPr>
       <w:pBdr/>
@@ -12710,9 +13379,9 @@
       </w:tcPr>
     </w:tblStylePr>
   </w:style>
-  <w:style w:type="table" w:styleId="745">
+  <w:style w:type="table" w:styleId="746">
     <w:name w:val="Grid Table 4 - Accent 1"/>
-    <w:basedOn w:val="901"/>
+    <w:basedOn w:val="902"/>
     <w:uiPriority w:val="59"/>
     <w:pPr>
       <w:pBdr/>
@@ -12943,9 +13612,9 @@
       </w:tcPr>
     </w:tblStylePr>
   </w:style>
-  <w:style w:type="table" w:styleId="746">
+  <w:style w:type="table" w:styleId="747">
     <w:name w:val="Grid Table 4 - Accent 2"/>
-    <w:basedOn w:val="901"/>
+    <w:basedOn w:val="902"/>
     <w:uiPriority w:val="59"/>
     <w:pPr>
       <w:pBdr/>
@@ -13176,9 +13845,9 @@
       </w:tcPr>
     </w:tblStylePr>
   </w:style>
-  <w:style w:type="table" w:styleId="747">
+  <w:style w:type="table" w:styleId="748">
     <w:name w:val="Grid Table 4 - Accent 3"/>
-    <w:basedOn w:val="901"/>
+    <w:basedOn w:val="902"/>
     <w:uiPriority w:val="59"/>
     <w:pPr>
       <w:pBdr/>
@@ -13409,9 +14078,9 @@
       </w:tcPr>
     </w:tblStylePr>
   </w:style>
-  <w:style w:type="table" w:styleId="748">
+  <w:style w:type="table" w:styleId="749">
     <w:name w:val="Grid Table 4 - Accent 4"/>
-    <w:basedOn w:val="901"/>
+    <w:basedOn w:val="902"/>
     <w:uiPriority w:val="59"/>
     <w:pPr>
       <w:pBdr/>
@@ -13642,9 +14311,9 @@
       </w:tcPr>
     </w:tblStylePr>
   </w:style>
-  <w:style w:type="table" w:styleId="749">
+  <w:style w:type="table" w:styleId="750">
     <w:name w:val="Grid Table 4 - Accent 5"/>
-    <w:basedOn w:val="901"/>
+    <w:basedOn w:val="902"/>
     <w:uiPriority w:val="59"/>
     <w:pPr>
       <w:pBdr/>
@@ -13875,9 +14544,9 @@
       </w:tcPr>
     </w:tblStylePr>
   </w:style>
-  <w:style w:type="table" w:styleId="750">
+  <w:style w:type="table" w:styleId="751">
     <w:name w:val="Grid Table 4 - Accent 6"/>
-    <w:basedOn w:val="901"/>
+    <w:basedOn w:val="902"/>
     <w:uiPriority w:val="59"/>
     <w:pPr>
       <w:pBdr/>
@@ -14108,9 +14777,9 @@
       </w:tcPr>
     </w:tblStylePr>
   </w:style>
-  <w:style w:type="table" w:styleId="751">
+  <w:style w:type="table" w:styleId="752">
     <w:name w:val="Grid Table 5 Dark"/>
-    <w:basedOn w:val="901"/>
+    <w:basedOn w:val="902"/>
     <w:uiPriority w:val="99"/>
     <w:pPr>
       <w:pBdr/>
@@ -14336,9 +15005,9 @@
       </w:tcPr>
     </w:tblStylePr>
   </w:style>
-  <w:style w:type="table" w:styleId="752">
+  <w:style w:type="table" w:styleId="753">
     <w:name w:val="Grid Table 5 Dark- Accent 1"/>
-    <w:basedOn w:val="901"/>
+    <w:basedOn w:val="902"/>
     <w:uiPriority w:val="99"/>
     <w:pPr>
       <w:pBdr/>
@@ -14564,9 +15233,9 @@
       </w:tcPr>
     </w:tblStylePr>
   </w:style>
-  <w:style w:type="table" w:styleId="753">
+  <w:style w:type="table" w:styleId="754">
     <w:name w:val="Grid Table 5 Dark - Accent 2"/>
-    <w:basedOn w:val="901"/>
+    <w:basedOn w:val="902"/>
     <w:uiPriority w:val="99"/>
     <w:pPr>
       <w:pBdr/>
@@ -14792,9 +15461,9 @@
       </w:tcPr>
     </w:tblStylePr>
   </w:style>
-  <w:style w:type="table" w:styleId="754">
+  <w:style w:type="table" w:styleId="755">
     <w:name w:val="Grid Table 5 Dark - Accent 3"/>
-    <w:basedOn w:val="901"/>
+    <w:basedOn w:val="902"/>
     <w:uiPriority w:val="99"/>
     <w:pPr>
       <w:pBdr/>
@@ -15020,9 +15689,9 @@
       </w:tcPr>
     </w:tblStylePr>
   </w:style>
-  <w:style w:type="table" w:styleId="755">
+  <w:style w:type="table" w:styleId="756">
     <w:name w:val="Grid Table 5 Dark- Accent 4"/>
-    <w:basedOn w:val="901"/>
+    <w:basedOn w:val="902"/>
     <w:uiPriority w:val="99"/>
     <w:pPr>
       <w:pBdr/>
@@ -15248,9 +15917,9 @@
       </w:tcPr>
     </w:tblStylePr>
   </w:style>
-  <w:style w:type="table" w:styleId="756">
+  <w:style w:type="table" w:styleId="757">
     <w:name w:val="Grid Table 5 Dark - Accent 5"/>
-    <w:basedOn w:val="901"/>
+    <w:basedOn w:val="902"/>
     <w:uiPriority w:val="99"/>
     <w:pPr>
       <w:pBdr/>
@@ -15476,9 +16145,9 @@
       </w:tcPr>
     </w:tblStylePr>
   </w:style>
-  <w:style w:type="table" w:styleId="757">
+  <w:style w:type="table" w:styleId="758">
     <w:name w:val="Grid Table 5 Dark - Accent 6"/>
-    <w:basedOn w:val="901"/>
+    <w:basedOn w:val="902"/>
     <w:uiPriority w:val="99"/>
     <w:pPr>
       <w:pBdr/>
@@ -15704,9 +16373,9 @@
       </w:tcPr>
     </w:tblStylePr>
   </w:style>
-  <w:style w:type="table" w:styleId="758">
+  <w:style w:type="table" w:styleId="759">
     <w:name w:val="Grid Table 6 Colorful"/>
-    <w:basedOn w:val="901"/>
+    <w:basedOn w:val="902"/>
     <w:uiPriority w:val="99"/>
     <w:pPr>
       <w:pBdr/>
@@ -15934,9 +16603,9 @@
       </w:tcPr>
     </w:tblStylePr>
   </w:style>
-  <w:style w:type="table" w:styleId="759">
+  <w:style w:type="table" w:styleId="760">
     <w:name w:val="Grid Table 6 Colorful - Accent 1"/>
-    <w:basedOn w:val="901"/>
+    <w:basedOn w:val="902"/>
     <w:uiPriority w:val="99"/>
     <w:pPr>
       <w:pBdr/>
@@ -16164,9 +16833,9 @@
       </w:tcPr>
     </w:tblStylePr>
   </w:style>
-  <w:style w:type="table" w:styleId="760">
+  <w:style w:type="table" w:styleId="761">
     <w:name w:val="Grid Table 6 Colorful - Accent 2"/>
-    <w:basedOn w:val="901"/>
+    <w:basedOn w:val="902"/>
     <w:uiPriority w:val="99"/>
     <w:pPr>
       <w:pBdr/>
@@ -16394,9 +17063,9 @@
       </w:tcPr>
     </w:tblStylePr>
   </w:style>
-  <w:style w:type="table" w:styleId="761">
+  <w:style w:type="table" w:styleId="762">
     <w:name w:val="Grid Table 6 Colorful - Accent 3"/>
-    <w:basedOn w:val="901"/>
+    <w:basedOn w:val="902"/>
     <w:uiPriority w:val="99"/>
     <w:pPr>
       <w:pBdr/>
@@ -16624,9 +17293,9 @@
       </w:tcPr>
     </w:tblStylePr>
   </w:style>
-  <w:style w:type="table" w:styleId="762">
+  <w:style w:type="table" w:styleId="763">
     <w:name w:val="Grid Table 6 Colorful - Accent 4"/>
-    <w:basedOn w:val="901"/>
+    <w:basedOn w:val="902"/>
     <w:uiPriority w:val="99"/>
     <w:pPr>
       <w:pBdr/>
@@ -16854,9 +17523,9 @@
       </w:tcPr>
     </w:tblStylePr>
   </w:style>
-  <w:style w:type="table" w:styleId="763">
+  <w:style w:type="table" w:styleId="764">
     <w:name w:val="Grid Table 6 Colorful - Accent 5"/>
-    <w:basedOn w:val="901"/>
+    <w:basedOn w:val="902"/>
     <w:uiPriority w:val="99"/>
     <w:pPr>
       <w:pBdr/>
@@ -17084,9 +17753,9 @@
       </w:tcPr>
     </w:tblStylePr>
   </w:style>
-  <w:style w:type="table" w:styleId="764">
+  <w:style w:type="table" w:styleId="765">
     <w:name w:val="Grid Table 6 Colorful - Accent 6"/>
-    <w:basedOn w:val="901"/>
+    <w:basedOn w:val="902"/>
     <w:uiPriority w:val="99"/>
     <w:pPr>
       <w:pBdr/>
@@ -17314,9 +17983,9 @@
       </w:tcPr>
     </w:tblStylePr>
   </w:style>
-  <w:style w:type="table" w:styleId="765">
+  <w:style w:type="table" w:styleId="766">
     <w:name w:val="Grid Table 7 Colorful"/>
-    <w:basedOn w:val="901"/>
+    <w:basedOn w:val="902"/>
     <w:uiPriority w:val="99"/>
     <w:pPr>
       <w:pBdr/>
@@ -17568,9 +18237,9 @@
       </w:tcPr>
     </w:tblStylePr>
   </w:style>
-  <w:style w:type="table" w:styleId="766">
+  <w:style w:type="table" w:styleId="767">
     <w:name w:val="Grid Table 7 Colorful - Accent 1"/>
-    <w:basedOn w:val="901"/>
+    <w:basedOn w:val="902"/>
     <w:uiPriority w:val="99"/>
     <w:pPr>
       <w:pBdr/>
@@ -17822,9 +18491,9 @@
       </w:tcPr>
     </w:tblStylePr>
   </w:style>
-  <w:style w:type="table" w:styleId="767">
+  <w:style w:type="table" w:styleId="768">
     <w:name w:val="Grid Table 7 Colorful - Accent 2"/>
-    <w:basedOn w:val="901"/>
+    <w:basedOn w:val="902"/>
     <w:uiPriority w:val="99"/>
     <w:pPr>
       <w:pBdr/>
@@ -18076,9 +18745,9 @@
       </w:tcPr>
     </w:tblStylePr>
   </w:style>
-  <w:style w:type="table" w:styleId="768">
+  <w:style w:type="table" w:styleId="769">
     <w:name w:val="Grid Table 7 Colorful - Accent 3"/>
-    <w:basedOn w:val="901"/>
+    <w:basedOn w:val="902"/>
     <w:uiPriority w:val="99"/>
     <w:pPr>
       <w:pBdr/>
@@ -18330,9 +18999,9 @@
       </w:tcPr>
     </w:tblStylePr>
   </w:style>
-  <w:style w:type="table" w:styleId="769">
+  <w:style w:type="table" w:styleId="770">
     <w:name w:val="Grid Table 7 Colorful - Accent 4"/>
-    <w:basedOn w:val="901"/>
+    <w:basedOn w:val="902"/>
     <w:uiPriority w:val="99"/>
     <w:pPr>
       <w:pBdr/>
@@ -18584,9 +19253,9 @@
       </w:tcPr>
     </w:tblStylePr>
   </w:style>
-  <w:style w:type="table" w:styleId="770">
+  <w:style w:type="table" w:styleId="771">
     <w:name w:val="Grid Table 7 Colorful - Accent 5"/>
-    <w:basedOn w:val="901"/>
+    <w:basedOn w:val="902"/>
     <w:uiPriority w:val="99"/>
     <w:pPr>
       <w:pBdr/>
@@ -18838,9 +19507,9 @@
       </w:tcPr>
     </w:tblStylePr>
   </w:style>
-  <w:style w:type="table" w:styleId="771">
+  <w:style w:type="table" w:styleId="772">
     <w:name w:val="Grid Table 7 Colorful - Accent 6"/>
-    <w:basedOn w:val="901"/>
+    <w:basedOn w:val="902"/>
     <w:uiPriority w:val="99"/>
     <w:pPr>
       <w:pBdr/>
@@ -19092,9 +19761,9 @@
       </w:tcPr>
     </w:tblStylePr>
   </w:style>
-  <w:style w:type="table" w:styleId="772">
+  <w:style w:type="table" w:styleId="773">
     <w:name w:val="List Table 1 Light"/>
-    <w:basedOn w:val="901"/>
+    <w:basedOn w:val="902"/>
     <w:uiPriority w:val="99"/>
     <w:pPr>
       <w:pBdr/>
@@ -19308,9 +19977,9 @@
       </w:tcPr>
     </w:tblStylePr>
   </w:style>
-  <w:style w:type="table" w:styleId="773">
+  <w:style w:type="table" w:styleId="774">
     <w:name w:val="List Table 1 Light - Accent 1"/>
-    <w:basedOn w:val="901"/>
+    <w:basedOn w:val="902"/>
     <w:uiPriority w:val="99"/>
     <w:pPr>
       <w:pBdr/>
@@ -19524,9 +20193,9 @@
       </w:tcPr>
     </w:tblStylePr>
   </w:style>
-  <w:style w:type="table" w:styleId="774">
+  <w:style w:type="table" w:styleId="775">
     <w:name w:val="List Table 1 Light - Accent 2"/>
-    <w:basedOn w:val="901"/>
+    <w:basedOn w:val="902"/>
     <w:uiPriority w:val="99"/>
     <w:pPr>
       <w:pBdr/>
@@ -19740,9 +20409,9 @@
       </w:tcPr>
     </w:tblStylePr>
   </w:style>
-  <w:style w:type="table" w:styleId="775">
+  <w:style w:type="table" w:styleId="776">
     <w:name w:val="List Table 1 Light - Accent 3"/>
-    <w:basedOn w:val="901"/>
+    <w:basedOn w:val="902"/>
     <w:uiPriority w:val="99"/>
     <w:pPr>
       <w:pBdr/>
@@ -19956,9 +20625,9 @@
       </w:tcPr>
     </w:tblStylePr>
   </w:style>
-  <w:style w:type="table" w:styleId="776">
+  <w:style w:type="table" w:styleId="777">
     <w:name w:val="List Table 1 Light - Accent 4"/>
-    <w:basedOn w:val="901"/>
+    <w:basedOn w:val="902"/>
     <w:uiPriority w:val="99"/>
     <w:pPr>
       <w:pBdr/>
@@ -20172,9 +20841,9 @@
       </w:tcPr>
     </w:tblStylePr>
   </w:style>
-  <w:style w:type="table" w:styleId="777">
+  <w:style w:type="table" w:styleId="778">
     <w:name w:val="List Table 1 Light - Accent 5"/>
-    <w:basedOn w:val="901"/>
+    <w:basedOn w:val="902"/>
     <w:uiPriority w:val="99"/>
     <w:pPr>
       <w:pBdr/>
@@ -20388,9 +21057,9 @@
       </w:tcPr>
     </w:tblStylePr>
   </w:style>
-  <w:style w:type="table" w:styleId="778">
+  <w:style w:type="table" w:styleId="779">
     <w:name w:val="List Table 1 Light - Accent 6"/>
-    <w:basedOn w:val="901"/>
+    <w:basedOn w:val="902"/>
     <w:uiPriority w:val="99"/>
     <w:pPr>
       <w:pBdr/>
@@ -20604,9 +21273,9 @@
       </w:tcPr>
     </w:tblStylePr>
   </w:style>
-  <w:style w:type="table" w:styleId="779">
+  <w:style w:type="table" w:styleId="780">
     <w:name w:val="List Table 2"/>
-    <w:basedOn w:val="901"/>
+    <w:basedOn w:val="902"/>
     <w:uiPriority w:val="99"/>
     <w:pPr>
       <w:pBdr/>
@@ -20842,9 +21511,9 @@
       </w:tcPr>
     </w:tblStylePr>
   </w:style>
-  <w:style w:type="table" w:styleId="780">
+  <w:style w:type="table" w:styleId="781">
     <w:name w:val="List Table 2 - Accent 1"/>
-    <w:basedOn w:val="901"/>
+    <w:basedOn w:val="902"/>
     <w:uiPriority w:val="99"/>
     <w:pPr>
       <w:pBdr/>
@@ -21080,9 +21749,9 @@
       </w:tcPr>
     </w:tblStylePr>
   </w:style>
-  <w:style w:type="table" w:styleId="781">
+  <w:style w:type="table" w:styleId="782">
     <w:name w:val="List Table 2 - Accent 2"/>
-    <w:basedOn w:val="901"/>
+    <w:basedOn w:val="902"/>
     <w:uiPriority w:val="99"/>
     <w:pPr>
       <w:pBdr/>
@@ -21318,9 +21987,9 @@
       </w:tcPr>
     </w:tblStylePr>
   </w:style>
-  <w:style w:type="table" w:styleId="782">
+  <w:style w:type="table" w:styleId="783">
     <w:name w:val="List Table 2 - Accent 3"/>
-    <w:basedOn w:val="901"/>
+    <w:basedOn w:val="902"/>
     <w:uiPriority w:val="99"/>
     <w:pPr>
       <w:pBdr/>
@@ -21556,9 +22225,9 @@
       </w:tcPr>
     </w:tblStylePr>
   </w:style>
-  <w:style w:type="table" w:styleId="783">
+  <w:style w:type="table" w:styleId="784">
     <w:name w:val="List Table 2 - Accent 4"/>
-    <w:basedOn w:val="901"/>
+    <w:basedOn w:val="902"/>
     <w:uiPriority w:val="99"/>
     <w:pPr>
       <w:pBdr/>
@@ -21794,9 +22463,9 @@
       </w:tcPr>
     </w:tblStylePr>
   </w:style>
-  <w:style w:type="table" w:styleId="784">
+  <w:style w:type="table" w:styleId="785">
     <w:name w:val="List Table 2 - Accent 5"/>
-    <w:basedOn w:val="901"/>
+    <w:basedOn w:val="902"/>
     <w:uiPriority w:val="99"/>
     <w:pPr>
       <w:pBdr/>
@@ -22032,9 +22701,9 @@
       </w:tcPr>
     </w:tblStylePr>
   </w:style>
-  <w:style w:type="table" w:styleId="785">
+  <w:style w:type="table" w:styleId="786">
     <w:name w:val="List Table 2 - Accent 6"/>
-    <w:basedOn w:val="901"/>
+    <w:basedOn w:val="902"/>
     <w:uiPriority w:val="99"/>
     <w:pPr>
       <w:pBdr/>
@@ -22270,9 +22939,9 @@
       </w:tcPr>
     </w:tblStylePr>
   </w:style>
-  <w:style w:type="table" w:styleId="786">
+  <w:style w:type="table" w:styleId="787">
     <w:name w:val="List Table 3"/>
-    <w:basedOn w:val="901"/>
+    <w:basedOn w:val="902"/>
     <w:uiPriority w:val="99"/>
     <w:pPr>
       <w:pBdr/>
@@ -22498,9 +23167,9 @@
       </w:tcPr>
     </w:tblStylePr>
   </w:style>
-  <w:style w:type="table" w:styleId="787">
+  <w:style w:type="table" w:styleId="788">
     <w:name w:val="List Table 3 - Accent 1"/>
-    <w:basedOn w:val="901"/>
+    <w:basedOn w:val="902"/>
     <w:uiPriority w:val="99"/>
     <w:pPr>
       <w:pBdr/>
@@ -22726,9 +23395,9 @@
       </w:tcPr>
     </w:tblStylePr>
   </w:style>
-  <w:style w:type="table" w:styleId="788">
+  <w:style w:type="table" w:styleId="789">
     <w:name w:val="List Table 3 - Accent 2"/>
-    <w:basedOn w:val="901"/>
+    <w:basedOn w:val="902"/>
     <w:uiPriority w:val="99"/>
     <w:pPr>
       <w:pBdr/>
@@ -22954,9 +23623,9 @@
       </w:tcPr>
     </w:tblStylePr>
   </w:style>
-  <w:style w:type="table" w:styleId="789">
+  <w:style w:type="table" w:styleId="790">
     <w:name w:val="List Table 3 - Accent 3"/>
-    <w:basedOn w:val="901"/>
+    <w:basedOn w:val="902"/>
     <w:uiPriority w:val="99"/>
     <w:pPr>
       <w:pBdr/>
@@ -23182,9 +23851,9 @@
       </w:tcPr>
     </w:tblStylePr>
   </w:style>
-  <w:style w:type="table" w:styleId="790">
+  <w:style w:type="table" w:styleId="791">
     <w:name w:val="List Table 3 - Accent 4"/>
-    <w:basedOn w:val="901"/>
+    <w:basedOn w:val="902"/>
     <w:uiPriority w:val="99"/>
     <w:pPr>
       <w:pBdr/>
@@ -23410,9 +24079,9 @@
       </w:tcPr>
     </w:tblStylePr>
   </w:style>
-  <w:style w:type="table" w:styleId="791">
+  <w:style w:type="table" w:styleId="792">
     <w:name w:val="List Table 3 - Accent 5"/>
-    <w:basedOn w:val="901"/>
+    <w:basedOn w:val="902"/>
     <w:uiPriority w:val="99"/>
     <w:pPr>
       <w:pBdr/>
@@ -23638,9 +24307,9 @@
       </w:tcPr>
     </w:tblStylePr>
   </w:style>
-  <w:style w:type="table" w:styleId="792">
+  <w:style w:type="table" w:styleId="793">
     <w:name w:val="List Table 3 - Accent 6"/>
-    <w:basedOn w:val="901"/>
+    <w:basedOn w:val="902"/>
     <w:uiPriority w:val="99"/>
     <w:pPr>
       <w:pBdr/>
@@ -23866,9 +24535,9 @@
       </w:tcPr>
     </w:tblStylePr>
   </w:style>
-  <w:style w:type="table" w:styleId="793">
+  <w:style w:type="table" w:styleId="794">
     <w:name w:val="List Table 4"/>
-    <w:basedOn w:val="901"/>
+    <w:basedOn w:val="902"/>
     <w:uiPriority w:val="99"/>
     <w:pPr>
       <w:pBdr/>
@@ -24091,9 +24760,9 @@
       </w:tcPr>
     </w:tblStylePr>
   </w:style>
-  <w:style w:type="table" w:styleId="794">
+  <w:style w:type="table" w:styleId="795">
     <w:name w:val="List Table 4 - Accent 1"/>
-    <w:basedOn w:val="901"/>
+    <w:basedOn w:val="902"/>
     <w:uiPriority w:val="99"/>
     <w:pPr>
       <w:pBdr/>
@@ -24316,9 +24985,9 @@
       </w:tcPr>
     </w:tblStylePr>
   </w:style>
-  <w:style w:type="table" w:styleId="795">
+  <w:style w:type="table" w:styleId="796">
     <w:name w:val="List Table 4 - Accent 2"/>
-    <w:basedOn w:val="901"/>
+    <w:basedOn w:val="902"/>
     <w:uiPriority w:val="99"/>
     <w:pPr>
       <w:pBdr/>
@@ -24541,9 +25210,9 @@
       </w:tcPr>
     </w:tblStylePr>
   </w:style>
-  <w:style w:type="table" w:styleId="796">
+  <w:style w:type="table" w:styleId="797">
     <w:name w:val="List Table 4 - Accent 3"/>
-    <w:basedOn w:val="901"/>
+    <w:basedOn w:val="902"/>
     <w:uiPriority w:val="99"/>
     <w:pPr>
       <w:pBdr/>
@@ -24766,9 +25435,9 @@
       </w:tcPr>
     </w:tblStylePr>
   </w:style>
-  <w:style w:type="table" w:styleId="797">
+  <w:style w:type="table" w:styleId="798">
     <w:name w:val="List Table 4 - Accent 4"/>
-    <w:basedOn w:val="901"/>
+    <w:basedOn w:val="902"/>
     <w:uiPriority w:val="99"/>
     <w:pPr>
       <w:pBdr/>
@@ -24991,9 +25660,9 @@
       </w:tcPr>
     </w:tblStylePr>
   </w:style>
-  <w:style w:type="table" w:styleId="798">
+  <w:style w:type="table" w:styleId="799">
     <w:name w:val="List Table 4 - Accent 5"/>
-    <w:basedOn w:val="901"/>
+    <w:basedOn w:val="902"/>
     <w:uiPriority w:val="99"/>
     <w:pPr>
       <w:pBdr/>
@@ -25216,9 +25885,9 @@
       </w:tcPr>
     </w:tblStylePr>
   </w:style>
-  <w:style w:type="table" w:styleId="799">
+  <w:style w:type="table" w:styleId="800">
     <w:name w:val="List Table 4 - Accent 6"/>
-    <w:basedOn w:val="901"/>
+    <w:basedOn w:val="902"/>
     <w:uiPriority w:val="99"/>
     <w:pPr>
       <w:pBdr/>
@@ -25441,9 +26110,9 @@
       </w:tcPr>
     </w:tblStylePr>
   </w:style>
-  <w:style w:type="table" w:styleId="800">
+  <w:style w:type="table" w:styleId="801">
     <w:name w:val="List Table 5 Dark"/>
-    <w:basedOn w:val="901"/>
+    <w:basedOn w:val="902"/>
     <w:uiPriority w:val="99"/>
     <w:pPr>
       <w:pBdr/>
@@ -25683,9 +26352,9 @@
       </w:tcPr>
     </w:tblStylePr>
   </w:style>
-  <w:style w:type="table" w:styleId="801">
+  <w:style w:type="table" w:styleId="802">
     <w:name w:val="List Table 5 Dark - Accent 1"/>
-    <w:basedOn w:val="901"/>
+    <w:basedOn w:val="902"/>
     <w:uiPriority w:val="99"/>
     <w:pPr>
       <w:pBdr/>
@@ -25925,9 +26594,9 @@
       </w:tcPr>
     </w:tblStylePr>
   </w:style>
-  <w:style w:type="table" w:styleId="802">
+  <w:style w:type="table" w:styleId="803">
     <w:name w:val="List Table 5 Dark - Accent 2"/>
-    <w:basedOn w:val="901"/>
+    <w:basedOn w:val="902"/>
     <w:uiPriority w:val="99"/>
     <w:pPr>
       <w:pBdr/>
@@ -26167,9 +26836,9 @@
       </w:tcPr>
     </w:tblStylePr>
   </w:style>
-  <w:style w:type="table" w:styleId="803">
+  <w:style w:type="table" w:styleId="804">
     <w:name w:val="List Table 5 Dark - Accent 3"/>
-    <w:basedOn w:val="901"/>
+    <w:basedOn w:val="902"/>
     <w:uiPriority w:val="99"/>
     <w:pPr>
       <w:pBdr/>
@@ -26409,9 +27078,9 @@
       </w:tcPr>
     </w:tblStylePr>
   </w:style>
-  <w:style w:type="table" w:styleId="804">
+  <w:style w:type="table" w:styleId="805">
     <w:name w:val="List Table 5 Dark - Accent 4"/>
-    <w:basedOn w:val="901"/>
+    <w:basedOn w:val="902"/>
     <w:uiPriority w:val="99"/>
     <w:pPr>
       <w:pBdr/>
@@ -26651,9 +27320,9 @@
       </w:tcPr>
     </w:tblStylePr>
   </w:style>
-  <w:style w:type="table" w:styleId="805">
+  <w:style w:type="table" w:styleId="806">
     <w:name w:val="List Table 5 Dark - Accent 5"/>
-    <w:basedOn w:val="901"/>
+    <w:basedOn w:val="902"/>
     <w:uiPriority w:val="99"/>
     <w:pPr>
       <w:pBdr/>
@@ -26893,9 +27562,9 @@
       </w:tcPr>
     </w:tblStylePr>
   </w:style>
-  <w:style w:type="table" w:styleId="806">
+  <w:style w:type="table" w:styleId="807">
     <w:name w:val="List Table 5 Dark - Accent 6"/>
-    <w:basedOn w:val="901"/>
+    <w:basedOn w:val="902"/>
     <w:uiPriority w:val="99"/>
     <w:pPr>
       <w:pBdr/>
@@ -27135,9 +27804,9 @@
       </w:tcPr>
     </w:tblStylePr>
   </w:style>
-  <w:style w:type="table" w:styleId="807">
+  <w:style w:type="table" w:styleId="808">
     <w:name w:val="List Table 6 Colorful"/>
-    <w:basedOn w:val="901"/>
+    <w:basedOn w:val="902"/>
     <w:uiPriority w:val="99"/>
     <w:pPr>
       <w:pBdr/>
@@ -27358,9 +28027,9 @@
       </w:tcPr>
     </w:tblStylePr>
   </w:style>
-  <w:style w:type="table" w:styleId="808">
+  <w:style w:type="table" w:styleId="809">
     <w:name w:val="List Table 6 Colorful - Accent 1"/>
-    <w:basedOn w:val="901"/>
+    <w:basedOn w:val="902"/>
     <w:uiPriority w:val="99"/>
     <w:pPr>
       <w:pBdr/>
@@ -27581,9 +28250,9 @@
       </w:tcPr>
     </w:tblStylePr>
   </w:style>
-  <w:style w:type="table" w:styleId="809">
+  <w:style w:type="table" w:styleId="810">
     <w:name w:val="List Table 6 Colorful - Accent 2"/>
-    <w:basedOn w:val="901"/>
+    <w:basedOn w:val="902"/>
     <w:uiPriority w:val="99"/>
     <w:pPr>
       <w:pBdr/>
@@ -27804,9 +28473,9 @@
       </w:tcPr>
     </w:tblStylePr>
   </w:style>
-  <w:style w:type="table" w:styleId="810">
+  <w:style w:type="table" w:styleId="811">
     <w:name w:val="List Table 6 Colorful - Accent 3"/>
-    <w:basedOn w:val="901"/>
+    <w:basedOn w:val="902"/>
     <w:uiPriority w:val="99"/>
     <w:pPr>
       <w:pBdr/>
@@ -28027,9 +28696,9 @@
       </w:tcPr>
     </w:tblStylePr>
   </w:style>
-  <w:style w:type="table" w:styleId="811">
+  <w:style w:type="table" w:styleId="812">
     <w:name w:val="List Table 6 Colorful - Accent 4"/>
-    <w:basedOn w:val="901"/>
+    <w:basedOn w:val="902"/>
     <w:uiPriority w:val="99"/>
     <w:pPr>
       <w:pBdr/>
@@ -28250,9 +28919,9 @@
       </w:tcPr>
     </w:tblStylePr>
   </w:style>
-  <w:style w:type="table" w:styleId="812">
+  <w:style w:type="table" w:styleId="813">
     <w:name w:val="List Table 6 Colorful - Accent 5"/>
-    <w:basedOn w:val="901"/>
+    <w:basedOn w:val="902"/>
     <w:uiPriority w:val="99"/>
     <w:pPr>
       <w:pBdr/>
@@ -28473,9 +29142,9 @@
       </w:tcPr>
     </w:tblStylePr>
   </w:style>
-  <w:style w:type="table" w:styleId="813">
+  <w:style w:type="table" w:styleId="814">
     <w:name w:val="List Table 6 Colorful - Accent 6"/>
-    <w:basedOn w:val="901"/>
+    <w:basedOn w:val="902"/>
     <w:uiPriority w:val="99"/>
     <w:pPr>
       <w:pBdr/>
@@ -28696,9 +29365,9 @@
       </w:tcPr>
     </w:tblStylePr>
   </w:style>
-  <w:style w:type="table" w:styleId="814">
+  <w:style w:type="table" w:styleId="815">
     <w:name w:val="List Table 7 Colorful"/>
-    <w:basedOn w:val="901"/>
+    <w:basedOn w:val="902"/>
     <w:uiPriority w:val="99"/>
     <w:pPr>
       <w:pBdr/>
@@ -28952,9 +29621,9 @@
       </w:tcPr>
     </w:tblStylePr>
   </w:style>
-  <w:style w:type="table" w:styleId="815">
+  <w:style w:type="table" w:styleId="816">
     <w:name w:val="List Table 7 Colorful - Accent 1"/>
-    <w:basedOn w:val="901"/>
+    <w:basedOn w:val="902"/>
     <w:uiPriority w:val="99"/>
     <w:pPr>
       <w:pBdr/>
@@ -29208,9 +29877,9 @@
       </w:tcPr>
     </w:tblStylePr>
   </w:style>
-  <w:style w:type="table" w:styleId="816">
+  <w:style w:type="table" w:styleId="817">
     <w:name w:val="List Table 7 Colorful - Accent 2"/>
-    <w:basedOn w:val="901"/>
+    <w:basedOn w:val="902"/>
     <w:uiPriority w:val="99"/>
     <w:pPr>
       <w:pBdr/>
@@ -29464,9 +30133,9 @@
       </w:tcPr>
     </w:tblStylePr>
   </w:style>
-  <w:style w:type="table" w:styleId="817">
+  <w:style w:type="table" w:styleId="818">
     <w:name w:val="List Table 7 Colorful - Accent 3"/>
-    <w:basedOn w:val="901"/>
+    <w:basedOn w:val="902"/>
     <w:uiPriority w:val="99"/>
     <w:pPr>
       <w:pBdr/>
@@ -29720,9 +30389,9 @@
       </w:tcPr>
     </w:tblStylePr>
   </w:style>
-  <w:style w:type="table" w:styleId="818">
+  <w:style w:type="table" w:styleId="819">
     <w:name w:val="List Table 7 Colorful - Accent 4"/>
-    <w:basedOn w:val="901"/>
+    <w:basedOn w:val="902"/>
     <w:uiPriority w:val="99"/>
     <w:pPr>
       <w:pBdr/>
@@ -29976,9 +30645,9 @@
       </w:tcPr>
     </w:tblStylePr>
   </w:style>
-  <w:style w:type="table" w:styleId="819">
+  <w:style w:type="table" w:styleId="820">
     <w:name w:val="List Table 7 Colorful - Accent 5"/>
-    <w:basedOn w:val="901"/>
+    <w:basedOn w:val="902"/>
     <w:uiPriority w:val="99"/>
     <w:pPr>
       <w:pBdr/>
@@ -30232,9 +30901,9 @@
       </w:tcPr>
     </w:tblStylePr>
   </w:style>
-  <w:style w:type="table" w:styleId="820">
+  <w:style w:type="table" w:styleId="821">
     <w:name w:val="List Table 7 Colorful - Accent 6"/>
-    <w:basedOn w:val="901"/>
+    <w:basedOn w:val="902"/>
     <w:uiPriority w:val="99"/>
     <w:pPr>
       <w:pBdr/>
@@ -30488,9 +31157,9 @@
       </w:tcPr>
     </w:tblStylePr>
   </w:style>
-  <w:style w:type="table" w:styleId="821">
+  <w:style w:type="table" w:styleId="822">
     <w:name w:val="Lined - Accent"/>
-    <w:basedOn w:val="901"/>
+    <w:basedOn w:val="902"/>
     <w:uiPriority w:val="99"/>
     <w:pPr>
       <w:pBdr/>
@@ -30725,9 +31394,9 @@
       </w:tcPr>
     </w:tblStylePr>
   </w:style>
-  <w:style w:type="table" w:styleId="822">
+  <w:style w:type="table" w:styleId="823">
     <w:name w:val="Lined - Accent 1"/>
-    <w:basedOn w:val="901"/>
+    <w:basedOn w:val="902"/>
     <w:uiPriority w:val="99"/>
     <w:pPr>
       <w:pBdr/>
@@ -30962,9 +31631,9 @@
       </w:tcPr>
     </w:tblStylePr>
   </w:style>
-  <w:style w:type="table" w:styleId="823">
+  <w:style w:type="table" w:styleId="824">
     <w:name w:val="Lined - Accent 2"/>
-    <w:basedOn w:val="901"/>
+    <w:basedOn w:val="902"/>
     <w:uiPriority w:val="99"/>
     <w:pPr>
       <w:pBdr/>
@@ -31199,9 +31868,9 @@
       </w:tcPr>
     </w:tblStylePr>
   </w:style>
-  <w:style w:type="table" w:styleId="824">
+  <w:style w:type="table" w:styleId="825">
     <w:name w:val="Lined - Accent 3"/>
-    <w:basedOn w:val="901"/>
+    <w:basedOn w:val="902"/>
     <w:uiPriority w:val="99"/>
     <w:pPr>
       <w:pBdr/>
@@ -31436,9 +32105,9 @@
       </w:tcPr>
     </w:tblStylePr>
   </w:style>
-  <w:style w:type="table" w:styleId="825">
+  <w:style w:type="table" w:styleId="826">
     <w:name w:val="Lined - Accent 4"/>
-    <w:basedOn w:val="901"/>
+    <w:basedOn w:val="902"/>
     <w:uiPriority w:val="99"/>
     <w:pPr>
       <w:pBdr/>
@@ -31673,9 +32342,9 @@
       </w:tcPr>
     </w:tblStylePr>
   </w:style>
-  <w:style w:type="table" w:styleId="826">
+  <w:style w:type="table" w:styleId="827">
     <w:name w:val="Lined - Accent 5"/>
-    <w:basedOn w:val="901"/>
+    <w:basedOn w:val="902"/>
     <w:uiPriority w:val="99"/>
     <w:pPr>
       <w:pBdr/>
@@ -31910,9 +32579,9 @@
       </w:tcPr>
     </w:tblStylePr>
   </w:style>
-  <w:style w:type="table" w:styleId="827">
+  <w:style w:type="table" w:styleId="828">
     <w:name w:val="Lined - Accent 6"/>
-    <w:basedOn w:val="901"/>
+    <w:basedOn w:val="902"/>
     <w:uiPriority w:val="99"/>
     <w:pPr>
       <w:pBdr/>
@@ -32147,9 +32816,9 @@
       </w:tcPr>
     </w:tblStylePr>
   </w:style>
-  <w:style w:type="table" w:styleId="828">
+  <w:style w:type="table" w:styleId="829">
     <w:name w:val="Bordered &amp; Lined - Accent"/>
-    <w:basedOn w:val="901"/>
+    <w:basedOn w:val="902"/>
     <w:uiPriority w:val="99"/>
     <w:pPr>
       <w:pBdr/>
@@ -32391,9 +33060,9 @@
       </w:tcPr>
     </w:tblStylePr>
   </w:style>
-  <w:style w:type="table" w:styleId="829">
+  <w:style w:type="table" w:styleId="830">
     <w:name w:val="Bordered &amp; Lined - Accent 1"/>
-    <w:basedOn w:val="901"/>
+    <w:basedOn w:val="902"/>
     <w:uiPriority w:val="99"/>
     <w:pPr>
       <w:pBdr/>
@@ -32635,9 +33304,9 @@
       </w:tcPr>
     </w:tblStylePr>
   </w:style>
-  <w:style w:type="table" w:styleId="830">
+  <w:style w:type="table" w:styleId="831">
     <w:name w:val="Bordered &amp; Lined - Accent 2"/>
-    <w:basedOn w:val="901"/>
+    <w:basedOn w:val="902"/>
     <w:uiPriority w:val="99"/>
     <w:pPr>
       <w:pBdr/>
@@ -32879,9 +33548,9 @@
       </w:tcPr>
     </w:tblStylePr>
   </w:style>
-  <w:style w:type="table" w:styleId="831">
+  <w:style w:type="table" w:styleId="832">
     <w:name w:val="Bordered &amp; Lined - Accent 3"/>
-    <w:basedOn w:val="901"/>
+    <w:basedOn w:val="902"/>
     <w:uiPriority w:val="99"/>
     <w:pPr>
       <w:pBdr/>
@@ -33123,9 +33792,9 @@
       </w:tcPr>
     </w:tblStylePr>
   </w:style>
-  <w:style w:type="table" w:styleId="832">
+  <w:style w:type="table" w:styleId="833">
     <w:name w:val="Bordered &amp; Lined - Accent 4"/>
-    <w:basedOn w:val="901"/>
+    <w:basedOn w:val="902"/>
     <w:uiPriority w:val="99"/>
     <w:pPr>
       <w:pBdr/>
@@ -33367,9 +34036,9 @@
       </w:tcPr>
     </w:tblStylePr>
   </w:style>
-  <w:style w:type="table" w:styleId="833">
+  <w:style w:type="table" w:styleId="834">
     <w:name w:val="Bordered &amp; Lined - Accent 5"/>
-    <w:basedOn w:val="901"/>
+    <w:basedOn w:val="902"/>
     <w:uiPriority w:val="99"/>
     <w:pPr>
       <w:pBdr/>
@@ -33611,9 +34280,9 @@
       </w:tcPr>
     </w:tblStylePr>
   </w:style>
-  <w:style w:type="table" w:styleId="834">
+  <w:style w:type="table" w:styleId="835">
     <w:name w:val="Bordered &amp; Lined - Accent 6"/>
-    <w:basedOn w:val="901"/>
+    <w:basedOn w:val="902"/>
     <w:uiPriority w:val="99"/>
     <w:pPr>
       <w:pBdr/>
@@ -33855,9 +34524,9 @@
       </w:tcPr>
     </w:tblStylePr>
   </w:style>
-  <w:style w:type="table" w:styleId="835">
+  <w:style w:type="table" w:styleId="836">
     <w:name w:val="Bordered"/>
-    <w:basedOn w:val="901"/>
+    <w:basedOn w:val="902"/>
     <w:uiPriority w:val="99"/>
     <w:pPr>
       <w:pBdr/>
@@ -34086,9 +34755,9 @@
       </w:tcPr>
     </w:tblStylePr>
   </w:style>
-  <w:style w:type="table" w:styleId="836">
+  <w:style w:type="table" w:styleId="837">
     <w:name w:val="Bordered - Accent 1"/>
-    <w:basedOn w:val="901"/>
+    <w:basedOn w:val="902"/>
     <w:uiPriority w:val="99"/>
     <w:pPr>
       <w:pBdr/>
@@ -34317,9 +34986,9 @@
       </w:tcPr>
     </w:tblStylePr>
   </w:style>
-  <w:style w:type="table" w:styleId="837">
+  <w:style w:type="table" w:styleId="838">
     <w:name w:val="Bordered - Accent 2"/>
-    <w:basedOn w:val="901"/>
+    <w:basedOn w:val="902"/>
     <w:uiPriority w:val="99"/>
     <w:pPr>
       <w:pBdr/>
@@ -34548,9 +35217,9 @@
       </w:tcPr>
     </w:tblStylePr>
   </w:style>
-  <w:style w:type="table" w:styleId="838">
+  <w:style w:type="table" w:styleId="839">
     <w:name w:val="Bordered - Accent 3"/>
-    <w:basedOn w:val="901"/>
+    <w:basedOn w:val="902"/>
     <w:uiPriority w:val="99"/>
     <w:pPr>
       <w:pBdr/>
@@ -34779,9 +35448,9 @@
       </w:tcPr>
     </w:tblStylePr>
   </w:style>
-  <w:style w:type="table" w:styleId="839">
+  <w:style w:type="table" w:styleId="840">
     <w:name w:val="Bordered - Accent 4"/>
-    <w:basedOn w:val="901"/>
+    <w:basedOn w:val="902"/>
     <w:uiPriority w:val="99"/>
     <w:pPr>
       <w:pBdr/>
@@ -35010,9 +35679,9 @@
       </w:tcPr>
     </w:tblStylePr>
   </w:style>
-  <w:style w:type="table" w:styleId="840">
+  <w:style w:type="table" w:styleId="841">
     <w:name w:val="Bordered - Accent 5"/>
-    <w:basedOn w:val="901"/>
+    <w:basedOn w:val="902"/>
     <w:uiPriority w:val="99"/>
     <w:pPr>
       <w:pBdr/>
@@ -35241,9 +35910,9 @@
       </w:tcPr>
     </w:tblStylePr>
   </w:style>
-  <w:style w:type="table" w:styleId="841">
+  <w:style w:type="table" w:styleId="842">
     <w:name w:val="Bordered - Accent 6"/>
-    <w:basedOn w:val="901"/>
+    <w:basedOn w:val="902"/>
     <w:uiPriority w:val="99"/>
     <w:pPr>
       <w:pBdr/>
@@ -35472,11 +36141,11 @@
       </w:tcPr>
     </w:tblStylePr>
   </w:style>
-  <w:style w:type="paragraph" w:styleId="842">
+  <w:style w:type="paragraph" w:styleId="843">
     <w:name w:val="Heading 1"/>
-    <w:basedOn w:val="900"/>
-    <w:next w:val="900"/>
-    <w:link w:val="852"/>
+    <w:basedOn w:val="901"/>
+    <w:next w:val="901"/>
+    <w:link w:val="853"/>
     <w:uiPriority w:val="9"/>
     <w:qFormat/>
     <w:pPr>
@@ -35494,11 +36163,11 @@
       <w:szCs w:val="40"/>
     </w:rPr>
   </w:style>
-  <w:style w:type="paragraph" w:styleId="843">
+  <w:style w:type="paragraph" w:styleId="844">
     <w:name w:val="Heading 2"/>
-    <w:basedOn w:val="900"/>
-    <w:next w:val="900"/>
-    <w:link w:val="853"/>
+    <w:basedOn w:val="901"/>
+    <w:next w:val="901"/>
+    <w:link w:val="854"/>
     <w:uiPriority w:val="9"/>
     <w:unhideWhenUsed/>
     <w:qFormat/>
@@ -35517,11 +36186,11 @@
       <w:szCs w:val="32"/>
     </w:rPr>
   </w:style>
-  <w:style w:type="paragraph" w:styleId="844">
+  <w:style w:type="paragraph" w:styleId="845">
     <w:name w:val="Heading 3"/>
-    <w:basedOn w:val="900"/>
-    <w:next w:val="900"/>
-    <w:link w:val="854"/>
+    <w:basedOn w:val="901"/>
+    <w:next w:val="901"/>
+    <w:link w:val="855"/>
     <w:uiPriority w:val="9"/>
     <w:unhideWhenUsed/>
     <w:qFormat/>
@@ -35540,11 +36209,11 @@
       <w:szCs w:val="28"/>
     </w:rPr>
   </w:style>
-  <w:style w:type="paragraph" w:styleId="845">
+  <w:style w:type="paragraph" w:styleId="846">
     <w:name w:val="Heading 4"/>
-    <w:basedOn w:val="900"/>
-    <w:next w:val="900"/>
-    <w:link w:val="855"/>
+    <w:basedOn w:val="901"/>
+    <w:next w:val="901"/>
+    <w:link w:val="856"/>
     <w:uiPriority w:val="9"/>
     <w:unhideWhenUsed/>
     <w:qFormat/>
@@ -35563,11 +36232,11 @@
       <w:color w:val="0f4761" w:themeColor="accent1" w:themeShade="BF"/>
     </w:rPr>
   </w:style>
-  <w:style w:type="paragraph" w:styleId="846">
+  <w:style w:type="paragraph" w:styleId="847">
     <w:name w:val="Heading 5"/>
-    <w:basedOn w:val="900"/>
-    <w:next w:val="900"/>
-    <w:link w:val="856"/>
+    <w:basedOn w:val="901"/>
+    <w:next w:val="901"/>
+    <w:link w:val="857"/>
     <w:uiPriority w:val="9"/>
     <w:unhideWhenUsed/>
     <w:qFormat/>
@@ -35584,11 +36253,11 @@
       <w:color w:val="0f4761" w:themeColor="accent1" w:themeShade="BF"/>
     </w:rPr>
   </w:style>
-  <w:style w:type="paragraph" w:styleId="847">
+  <w:style w:type="paragraph" w:styleId="848">
     <w:name w:val="Heading 6"/>
-    <w:basedOn w:val="900"/>
-    <w:next w:val="900"/>
-    <w:link w:val="857"/>
+    <w:basedOn w:val="901"/>
+    <w:next w:val="901"/>
+    <w:link w:val="858"/>
     <w:uiPriority w:val="9"/>
     <w:unhideWhenUsed/>
     <w:qFormat/>
@@ -35607,11 +36276,11 @@
       <w:color w:val="595959" w:themeColor="text1" w:themeTint="A6"/>
     </w:rPr>
   </w:style>
-  <w:style w:type="paragraph" w:styleId="848">
+  <w:style w:type="paragraph" w:styleId="849">
     <w:name w:val="Heading 7"/>
-    <w:basedOn w:val="900"/>
-    <w:next w:val="900"/>
-    <w:link w:val="858"/>
+    <w:basedOn w:val="901"/>
+    <w:next w:val="901"/>
+    <w:link w:val="859"/>
     <w:uiPriority w:val="9"/>
     <w:unhideWhenUsed/>
     <w:qFormat/>
@@ -35628,11 +36297,11 @@
       <w:color w:val="595959" w:themeColor="text1" w:themeTint="A6"/>
     </w:rPr>
   </w:style>
-  <w:style w:type="paragraph" w:styleId="849">
+  <w:style w:type="paragraph" w:styleId="850">
     <w:name w:val="Heading 8"/>
-    <w:basedOn w:val="900"/>
-    <w:next w:val="900"/>
-    <w:link w:val="859"/>
+    <w:basedOn w:val="901"/>
+    <w:next w:val="901"/>
+    <w:link w:val="860"/>
     <w:uiPriority w:val="9"/>
     <w:unhideWhenUsed/>
     <w:qFormat/>
@@ -35651,11 +36320,11 @@
       <w:color w:val="272727" w:themeColor="text1" w:themeTint="D8"/>
     </w:rPr>
   </w:style>
-  <w:style w:type="paragraph" w:styleId="850">
+  <w:style w:type="paragraph" w:styleId="851">
     <w:name w:val="Heading 9"/>
-    <w:basedOn w:val="900"/>
-    <w:next w:val="900"/>
-    <w:link w:val="860"/>
+    <w:basedOn w:val="901"/>
+    <w:next w:val="901"/>
+    <w:link w:val="861"/>
     <w:uiPriority w:val="9"/>
     <w:unhideWhenUsed/>
     <w:qFormat/>
@@ -35674,7 +36343,7 @@
       <w:color w:val="272727" w:themeColor="text1" w:themeTint="D8"/>
     </w:rPr>
   </w:style>
-  <w:style w:type="character" w:styleId="851" w:default="1">
+  <w:style w:type="character" w:styleId="852" w:default="1">
     <w:name w:val="Default Paragraph Font"/>
     <w:uiPriority w:val="1"/>
     <w:semiHidden/>
@@ -35685,10 +36354,10 @@
       <w:ind/>
     </w:pPr>
   </w:style>
-  <w:style w:type="character" w:styleId="852">
+  <w:style w:type="character" w:styleId="853">
     <w:name w:val="Heading 1 Char"/>
-    <w:basedOn w:val="851"/>
-    <w:link w:val="842"/>
+    <w:basedOn w:val="852"/>
+    <w:link w:val="843"/>
     <w:uiPriority w:val="9"/>
     <w:pPr>
       <w:pBdr/>
@@ -35702,10 +36371,10 @@
       <w:szCs w:val="40"/>
     </w:rPr>
   </w:style>
-  <w:style w:type="character" w:styleId="853">
+  <w:style w:type="character" w:styleId="854">
     <w:name w:val="Heading 2 Char"/>
-    <w:basedOn w:val="851"/>
-    <w:link w:val="843"/>
+    <w:basedOn w:val="852"/>
+    <w:link w:val="844"/>
     <w:uiPriority w:val="9"/>
     <w:pPr>
       <w:pBdr/>
@@ -35719,10 +36388,10 @@
       <w:szCs w:val="32"/>
     </w:rPr>
   </w:style>
-  <w:style w:type="character" w:styleId="854">
+  <w:style w:type="character" w:styleId="855">
     <w:name w:val="Heading 3 Char"/>
-    <w:basedOn w:val="851"/>
-    <w:link w:val="844"/>
+    <w:basedOn w:val="852"/>
+    <w:link w:val="845"/>
     <w:uiPriority w:val="9"/>
     <w:pPr>
       <w:pBdr/>
@@ -35736,10 +36405,10 @@
       <w:szCs w:val="28"/>
     </w:rPr>
   </w:style>
-  <w:style w:type="character" w:styleId="855">
+  <w:style w:type="character" w:styleId="856">
     <w:name w:val="Heading 4 Char"/>
-    <w:basedOn w:val="851"/>
-    <w:link w:val="845"/>
+    <w:basedOn w:val="852"/>
+    <w:link w:val="846"/>
     <w:uiPriority w:val="9"/>
     <w:pPr>
       <w:pBdr/>
@@ -35753,10 +36422,10 @@
       <w:color w:val="0f4761" w:themeColor="accent1" w:themeShade="BF"/>
     </w:rPr>
   </w:style>
-  <w:style w:type="character" w:styleId="856">
+  <w:style w:type="character" w:styleId="857">
     <w:name w:val="Heading 5 Char"/>
-    <w:basedOn w:val="851"/>
-    <w:link w:val="846"/>
+    <w:basedOn w:val="852"/>
+    <w:link w:val="847"/>
     <w:uiPriority w:val="9"/>
     <w:pPr>
       <w:pBdr/>
@@ -35768,10 +36437,10 @@
       <w:color w:val="0f4761" w:themeColor="accent1" w:themeShade="BF"/>
     </w:rPr>
   </w:style>
-  <w:style w:type="character" w:styleId="857">
+  <w:style w:type="character" w:styleId="858">
     <w:name w:val="Heading 6 Char"/>
-    <w:basedOn w:val="851"/>
-    <w:link w:val="847"/>
+    <w:basedOn w:val="852"/>
+    <w:link w:val="848"/>
     <w:uiPriority w:val="9"/>
     <w:pPr>
       <w:pBdr/>
@@ -35785,10 +36454,10 @@
       <w:color w:val="595959" w:themeColor="text1" w:themeTint="A6"/>
     </w:rPr>
   </w:style>
-  <w:style w:type="character" w:styleId="858">
+  <w:style w:type="character" w:styleId="859">
     <w:name w:val="Heading 7 Char"/>
-    <w:basedOn w:val="851"/>
-    <w:link w:val="848"/>
+    <w:basedOn w:val="852"/>
+    <w:link w:val="849"/>
     <w:uiPriority w:val="9"/>
     <w:pPr>
       <w:pBdr/>
@@ -35800,26 +36469,9 @@
       <w:color w:val="595959" w:themeColor="text1" w:themeTint="A6"/>
     </w:rPr>
   </w:style>
-  <w:style w:type="character" w:styleId="859">
+  <w:style w:type="character" w:styleId="860">
     <w:name w:val="Heading 8 Char"/>
-    <w:basedOn w:val="851"/>
-    <w:link w:val="849"/>
-    <w:uiPriority w:val="9"/>
-    <w:pPr>
-      <w:pBdr/>
-      <w:spacing/>
-      <w:ind/>
-    </w:pPr>
-    <w:rPr>
-      <w:rFonts w:ascii="Arial" w:hAnsi="Arial" w:eastAsia="Arial" w:cs="Arial"/>
-      <w:i/>
-      <w:iCs/>
-      <w:color w:val="272727" w:themeColor="text1" w:themeTint="D8"/>
-    </w:rPr>
-  </w:style>
-  <w:style w:type="character" w:styleId="860">
-    <w:name w:val="Heading 9 Char"/>
-    <w:basedOn w:val="851"/>
+    <w:basedOn w:val="852"/>
     <w:link w:val="850"/>
     <w:uiPriority w:val="9"/>
     <w:pPr>
@@ -35834,11 +36486,28 @@
       <w:color w:val="272727" w:themeColor="text1" w:themeTint="D8"/>
     </w:rPr>
   </w:style>
-  <w:style w:type="paragraph" w:styleId="861">
+  <w:style w:type="character" w:styleId="861">
+    <w:name w:val="Heading 9 Char"/>
+    <w:basedOn w:val="852"/>
+    <w:link w:val="851"/>
+    <w:uiPriority w:val="9"/>
+    <w:pPr>
+      <w:pBdr/>
+      <w:spacing/>
+      <w:ind/>
+    </w:pPr>
+    <w:rPr>
+      <w:rFonts w:ascii="Arial" w:hAnsi="Arial" w:eastAsia="Arial" w:cs="Arial"/>
+      <w:i/>
+      <w:iCs/>
+      <w:color w:val="272727" w:themeColor="text1" w:themeTint="D8"/>
+    </w:rPr>
+  </w:style>
+  <w:style w:type="paragraph" w:styleId="862">
     <w:name w:val="Title"/>
-    <w:basedOn w:val="900"/>
-    <w:next w:val="900"/>
-    <w:link w:val="862"/>
+    <w:basedOn w:val="901"/>
+    <w:next w:val="901"/>
+    <w:link w:val="863"/>
     <w:uiPriority w:val="10"/>
     <w:qFormat/>
     <w:pPr>
@@ -35854,10 +36523,10 @@
       <w:szCs w:val="56"/>
     </w:rPr>
   </w:style>
-  <w:style w:type="character" w:styleId="862">
+  <w:style w:type="character" w:styleId="863">
     <w:name w:val="Title Char"/>
-    <w:basedOn w:val="851"/>
-    <w:link w:val="861"/>
+    <w:basedOn w:val="852"/>
+    <w:link w:val="862"/>
     <w:uiPriority w:val="10"/>
     <w:pPr>
       <w:pBdr/>
@@ -35871,11 +36540,11 @@
       <w:szCs w:val="56"/>
     </w:rPr>
   </w:style>
-  <w:style w:type="paragraph" w:styleId="863">
+  <w:style w:type="paragraph" w:styleId="864">
     <w:name w:val="Subtitle"/>
-    <w:basedOn w:val="900"/>
-    <w:next w:val="900"/>
-    <w:link w:val="864"/>
+    <w:basedOn w:val="901"/>
+    <w:next w:val="901"/>
+    <w:link w:val="865"/>
     <w:uiPriority w:val="11"/>
     <w:qFormat/>
     <w:pPr>
@@ -35893,10 +36562,10 @@
       <w:szCs w:val="28"/>
     </w:rPr>
   </w:style>
-  <w:style w:type="character" w:styleId="864">
+  <w:style w:type="character" w:styleId="865">
     <w:name w:val="Subtitle Char"/>
-    <w:basedOn w:val="851"/>
-    <w:link w:val="863"/>
+    <w:basedOn w:val="852"/>
+    <w:link w:val="864"/>
     <w:uiPriority w:val="11"/>
     <w:pPr>
       <w:pBdr/>
@@ -35910,11 +36579,11 @@
       <w:szCs w:val="28"/>
     </w:rPr>
   </w:style>
-  <w:style w:type="paragraph" w:styleId="865">
+  <w:style w:type="paragraph" w:styleId="866">
     <w:name w:val="Quote"/>
-    <w:basedOn w:val="900"/>
-    <w:next w:val="900"/>
-    <w:link w:val="866"/>
+    <w:basedOn w:val="901"/>
+    <w:next w:val="901"/>
+    <w:link w:val="867"/>
     <w:uiPriority w:val="29"/>
     <w:qFormat/>
     <w:pPr>
@@ -35929,10 +36598,10 @@
       <w:color w:val="404040" w:themeColor="text1" w:themeTint="BF"/>
     </w:rPr>
   </w:style>
-  <w:style w:type="character" w:styleId="866">
+  <w:style w:type="character" w:styleId="867">
     <w:name w:val="Quote Char"/>
-    <w:basedOn w:val="851"/>
-    <w:link w:val="865"/>
+    <w:basedOn w:val="852"/>
+    <w:link w:val="866"/>
     <w:uiPriority w:val="29"/>
     <w:pPr>
       <w:pBdr/>
@@ -35945,9 +36614,9 @@
       <w:color w:val="404040" w:themeColor="text1" w:themeTint="BF"/>
     </w:rPr>
   </w:style>
-  <w:style w:type="character" w:styleId="867">
+  <w:style w:type="character" w:styleId="868">
     <w:name w:val="Intense Emphasis"/>
-    <w:basedOn w:val="851"/>
+    <w:basedOn w:val="852"/>
     <w:uiPriority w:val="21"/>
     <w:qFormat/>
     <w:pPr>
@@ -35961,11 +36630,11 @@
       <w:color w:val="0f4761" w:themeColor="accent1" w:themeShade="BF"/>
     </w:rPr>
   </w:style>
-  <w:style w:type="paragraph" w:styleId="868">
+  <w:style w:type="paragraph" w:styleId="869">
     <w:name w:val="Intense Quote"/>
-    <w:basedOn w:val="900"/>
-    <w:next w:val="900"/>
-    <w:link w:val="869"/>
+    <w:basedOn w:val="901"/>
+    <w:next w:val="901"/>
+    <w:link w:val="870"/>
     <w:uiPriority w:val="30"/>
     <w:qFormat/>
     <w:pPr>
@@ -35983,10 +36652,10 @@
       <w:color w:val="0f4761" w:themeColor="accent1" w:themeShade="BF"/>
     </w:rPr>
   </w:style>
-  <w:style w:type="character" w:styleId="869">
+  <w:style w:type="character" w:styleId="870">
     <w:name w:val="Intense Quote Char"/>
-    <w:basedOn w:val="851"/>
-    <w:link w:val="868"/>
+    <w:basedOn w:val="852"/>
+    <w:link w:val="869"/>
     <w:uiPriority w:val="30"/>
     <w:pPr>
       <w:pBdr/>
@@ -35999,9 +36668,9 @@
       <w:color w:val="0f4761" w:themeColor="accent1" w:themeShade="BF"/>
     </w:rPr>
   </w:style>
-  <w:style w:type="character" w:styleId="870">
+  <w:style w:type="character" w:styleId="871">
     <w:name w:val="Intense Reference"/>
-    <w:basedOn w:val="851"/>
+    <w:basedOn w:val="852"/>
     <w:uiPriority w:val="32"/>
     <w:qFormat/>
     <w:pPr>
@@ -36017,9 +36686,9 @@
       <w:spacing w:val="5"/>
     </w:rPr>
   </w:style>
-  <w:style w:type="character" w:styleId="871">
+  <w:style w:type="character" w:styleId="872">
     <w:name w:val="Subtle Emphasis"/>
-    <w:basedOn w:val="851"/>
+    <w:basedOn w:val="852"/>
     <w:uiPriority w:val="19"/>
     <w:qFormat/>
     <w:pPr>
@@ -36033,9 +36702,9 @@
       <w:color w:val="404040" w:themeColor="text1" w:themeTint="BF"/>
     </w:rPr>
   </w:style>
-  <w:style w:type="character" w:styleId="872">
+  <w:style w:type="character" w:styleId="873">
     <w:name w:val="Emphasis"/>
-    <w:basedOn w:val="851"/>
+    <w:basedOn w:val="852"/>
     <w:uiPriority w:val="20"/>
     <w:qFormat/>
     <w:pPr>
@@ -36048,9 +36717,9 @@
       <w:iCs/>
     </w:rPr>
   </w:style>
-  <w:style w:type="character" w:styleId="873">
+  <w:style w:type="character" w:styleId="874">
     <w:name w:val="Strong"/>
-    <w:basedOn w:val="851"/>
+    <w:basedOn w:val="852"/>
     <w:uiPriority w:val="22"/>
     <w:qFormat/>
     <w:pPr>
@@ -36063,9 +36732,9 @@
       <w:bCs/>
     </w:rPr>
   </w:style>
-  <w:style w:type="character" w:styleId="874">
+  <w:style w:type="character" w:styleId="875">
     <w:name w:val="Subtle Reference"/>
-    <w:basedOn w:val="851"/>
+    <w:basedOn w:val="852"/>
     <w:uiPriority w:val="31"/>
     <w:qFormat/>
     <w:pPr>
@@ -36078,9 +36747,9 @@
       <w:color w:val="5a5a5a" w:themeColor="text1" w:themeTint="A5"/>
     </w:rPr>
   </w:style>
-  <w:style w:type="character" w:styleId="875">
+  <w:style w:type="character" w:styleId="876">
     <w:name w:val="Book Title"/>
-    <w:basedOn w:val="851"/>
+    <w:basedOn w:val="852"/>
     <w:uiPriority w:val="33"/>
     <w:qFormat/>
     <w:pPr>
@@ -36096,10 +36765,10 @@
       <w:spacing w:val="5"/>
     </w:rPr>
   </w:style>
-  <w:style w:type="paragraph" w:styleId="876">
+  <w:style w:type="paragraph" w:styleId="877">
     <w:name w:val="Header"/>
-    <w:basedOn w:val="900"/>
-    <w:link w:val="877"/>
+    <w:basedOn w:val="901"/>
+    <w:link w:val="878"/>
     <w:uiPriority w:val="99"/>
     <w:unhideWhenUsed/>
     <w:pPr>
@@ -36112,10 +36781,10 @@
       <w:ind/>
     </w:pPr>
   </w:style>
-  <w:style w:type="character" w:styleId="877">
+  <w:style w:type="character" w:styleId="878">
     <w:name w:val="Header Char"/>
-    <w:basedOn w:val="851"/>
-    <w:link w:val="876"/>
+    <w:basedOn w:val="852"/>
+    <w:link w:val="877"/>
     <w:uiPriority w:val="99"/>
     <w:pPr>
       <w:pBdr/>
@@ -36123,10 +36792,10 @@
       <w:ind/>
     </w:pPr>
   </w:style>
-  <w:style w:type="paragraph" w:styleId="878">
+  <w:style w:type="paragraph" w:styleId="879">
     <w:name w:val="Footer"/>
-    <w:basedOn w:val="900"/>
-    <w:link w:val="879"/>
+    <w:basedOn w:val="901"/>
+    <w:link w:val="880"/>
     <w:uiPriority w:val="99"/>
     <w:unhideWhenUsed/>
     <w:pPr>
@@ -36139,10 +36808,10 @@
       <w:ind/>
     </w:pPr>
   </w:style>
-  <w:style w:type="character" w:styleId="879">
+  <w:style w:type="character" w:styleId="880">
     <w:name w:val="Footer Char"/>
-    <w:basedOn w:val="851"/>
-    <w:link w:val="878"/>
+    <w:basedOn w:val="852"/>
+    <w:link w:val="879"/>
     <w:uiPriority w:val="99"/>
     <w:pPr>
       <w:pBdr/>
@@ -36150,10 +36819,10 @@
       <w:ind/>
     </w:pPr>
   </w:style>
-  <w:style w:type="paragraph" w:styleId="880">
+  <w:style w:type="paragraph" w:styleId="881">
     <w:name w:val="Caption"/>
-    <w:basedOn w:val="900"/>
-    <w:next w:val="900"/>
+    <w:basedOn w:val="901"/>
+    <w:next w:val="901"/>
     <w:uiPriority w:val="35"/>
     <w:unhideWhenUsed/>
     <w:qFormat/>
@@ -36170,10 +36839,10 @@
       <w:szCs w:val="18"/>
     </w:rPr>
   </w:style>
-  <w:style w:type="paragraph" w:styleId="881">
+  <w:style w:type="paragraph" w:styleId="882">
     <w:name w:val="footnote text"/>
-    <w:basedOn w:val="900"/>
-    <w:link w:val="882"/>
+    <w:basedOn w:val="901"/>
+    <w:link w:val="883"/>
     <w:uiPriority w:val="99"/>
     <w:semiHidden/>
     <w:unhideWhenUsed/>
@@ -36187,10 +36856,10 @@
       <w:szCs w:val="20"/>
     </w:rPr>
   </w:style>
-  <w:style w:type="character" w:styleId="882">
+  <w:style w:type="character" w:styleId="883">
     <w:name w:val="Footnote Text Char"/>
-    <w:basedOn w:val="851"/>
-    <w:link w:val="881"/>
+    <w:basedOn w:val="852"/>
+    <w:link w:val="882"/>
     <w:uiPriority w:val="99"/>
     <w:semiHidden/>
     <w:pPr>
@@ -36203,9 +36872,9 @@
       <w:szCs w:val="20"/>
     </w:rPr>
   </w:style>
-  <w:style w:type="character" w:styleId="883">
+  <w:style w:type="character" w:styleId="884">
     <w:name w:val="footnote reference"/>
-    <w:basedOn w:val="851"/>
+    <w:basedOn w:val="852"/>
     <w:uiPriority w:val="99"/>
     <w:semiHidden/>
     <w:unhideWhenUsed/>
@@ -36218,10 +36887,10 @@
       <w:vertAlign w:val="superscript"/>
     </w:rPr>
   </w:style>
-  <w:style w:type="paragraph" w:styleId="884">
+  <w:style w:type="paragraph" w:styleId="885">
     <w:name w:val="endnote text"/>
-    <w:basedOn w:val="900"/>
-    <w:link w:val="885"/>
+    <w:basedOn w:val="901"/>
+    <w:link w:val="886"/>
     <w:uiPriority w:val="99"/>
     <w:semiHidden/>
     <w:unhideWhenUsed/>
@@ -36235,10 +36904,10 @@
       <w:szCs w:val="20"/>
     </w:rPr>
   </w:style>
-  <w:style w:type="character" w:styleId="885">
+  <w:style w:type="character" w:styleId="886">
     <w:name w:val="Endnote Text Char"/>
-    <w:basedOn w:val="851"/>
-    <w:link w:val="884"/>
+    <w:basedOn w:val="852"/>
+    <w:link w:val="885"/>
     <w:uiPriority w:val="99"/>
     <w:semiHidden/>
     <w:pPr>
@@ -36251,9 +36920,9 @@
       <w:szCs w:val="20"/>
     </w:rPr>
   </w:style>
-  <w:style w:type="character" w:styleId="886">
+  <w:style w:type="character" w:styleId="887">
     <w:name w:val="endnote reference"/>
-    <w:basedOn w:val="851"/>
+    <w:basedOn w:val="852"/>
     <w:uiPriority w:val="99"/>
     <w:semiHidden/>
     <w:unhideWhenUsed/>
@@ -36266,9 +36935,9 @@
       <w:vertAlign w:val="superscript"/>
     </w:rPr>
   </w:style>
-  <w:style w:type="character" w:styleId="887">
+  <w:style w:type="character" w:styleId="888">
     <w:name w:val="Hyperlink"/>
-    <w:basedOn w:val="851"/>
+    <w:basedOn w:val="852"/>
     <w:uiPriority w:val="99"/>
     <w:unhideWhenUsed/>
     <w:pPr>
@@ -36281,9 +36950,9 @@
       <w:u w:val="single"/>
     </w:rPr>
   </w:style>
-  <w:style w:type="character" w:styleId="888">
+  <w:style w:type="character" w:styleId="889">
     <w:name w:val="FollowedHyperlink"/>
-    <w:basedOn w:val="851"/>
+    <w:basedOn w:val="852"/>
     <w:uiPriority w:val="99"/>
     <w:semiHidden/>
     <w:unhideWhenUsed/>
@@ -36297,10 +36966,10 @@
       <w:u w:val="single"/>
     </w:rPr>
   </w:style>
-  <w:style w:type="paragraph" w:styleId="889">
+  <w:style w:type="paragraph" w:styleId="890">
     <w:name w:val="toc 1"/>
-    <w:basedOn w:val="900"/>
-    <w:next w:val="900"/>
+    <w:basedOn w:val="901"/>
+    <w:next w:val="901"/>
     <w:uiPriority w:val="39"/>
     <w:unhideWhenUsed/>
     <w:pPr>
@@ -36309,10 +36978,10 @@
       <w:ind/>
     </w:pPr>
   </w:style>
-  <w:style w:type="paragraph" w:styleId="890">
+  <w:style w:type="paragraph" w:styleId="891">
     <w:name w:val="toc 2"/>
-    <w:basedOn w:val="900"/>
-    <w:next w:val="900"/>
+    <w:basedOn w:val="901"/>
+    <w:next w:val="901"/>
     <w:uiPriority w:val="39"/>
     <w:unhideWhenUsed/>
     <w:pPr>
@@ -36321,10 +36990,10 @@
       <w:ind w:left="220"/>
     </w:pPr>
   </w:style>
-  <w:style w:type="paragraph" w:styleId="891">
+  <w:style w:type="paragraph" w:styleId="892">
     <w:name w:val="toc 3"/>
-    <w:basedOn w:val="900"/>
-    <w:next w:val="900"/>
+    <w:basedOn w:val="901"/>
+    <w:next w:val="901"/>
     <w:uiPriority w:val="39"/>
     <w:unhideWhenUsed/>
     <w:pPr>
@@ -36333,10 +37002,10 @@
       <w:ind w:left="440"/>
     </w:pPr>
   </w:style>
-  <w:style w:type="paragraph" w:styleId="892">
+  <w:style w:type="paragraph" w:styleId="893">
     <w:name w:val="toc 4"/>
-    <w:basedOn w:val="900"/>
-    <w:next w:val="900"/>
+    <w:basedOn w:val="901"/>
+    <w:next w:val="901"/>
     <w:uiPriority w:val="39"/>
     <w:unhideWhenUsed/>
     <w:pPr>
@@ -36345,10 +37014,10 @@
       <w:ind w:left="660"/>
     </w:pPr>
   </w:style>
-  <w:style w:type="paragraph" w:styleId="893">
+  <w:style w:type="paragraph" w:styleId="894">
     <w:name w:val="toc 5"/>
-    <w:basedOn w:val="900"/>
-    <w:next w:val="900"/>
+    <w:basedOn w:val="901"/>
+    <w:next w:val="901"/>
     <w:uiPriority w:val="39"/>
     <w:unhideWhenUsed/>
     <w:pPr>
@@ -36357,10 +37026,10 @@
       <w:ind w:left="880"/>
     </w:pPr>
   </w:style>
-  <w:style w:type="paragraph" w:styleId="894">
+  <w:style w:type="paragraph" w:styleId="895">
     <w:name w:val="toc 6"/>
-    <w:basedOn w:val="900"/>
-    <w:next w:val="900"/>
+    <w:basedOn w:val="901"/>
+    <w:next w:val="901"/>
     <w:uiPriority w:val="39"/>
     <w:unhideWhenUsed/>
     <w:pPr>
@@ -36369,10 +37038,10 @@
       <w:ind w:left="1100"/>
     </w:pPr>
   </w:style>
-  <w:style w:type="paragraph" w:styleId="895">
+  <w:style w:type="paragraph" w:styleId="896">
     <w:name w:val="toc 7"/>
-    <w:basedOn w:val="900"/>
-    <w:next w:val="900"/>
+    <w:basedOn w:val="901"/>
+    <w:next w:val="901"/>
     <w:uiPriority w:val="39"/>
     <w:unhideWhenUsed/>
     <w:pPr>
@@ -36381,10 +37050,10 @@
       <w:ind w:left="1320"/>
     </w:pPr>
   </w:style>
-  <w:style w:type="paragraph" w:styleId="896">
+  <w:style w:type="paragraph" w:styleId="897">
     <w:name w:val="toc 8"/>
-    <w:basedOn w:val="900"/>
-    <w:next w:val="900"/>
+    <w:basedOn w:val="901"/>
+    <w:next w:val="901"/>
     <w:uiPriority w:val="39"/>
     <w:unhideWhenUsed/>
     <w:pPr>
@@ -36393,10 +37062,10 @@
       <w:ind w:left="1540"/>
     </w:pPr>
   </w:style>
-  <w:style w:type="paragraph" w:styleId="897">
+  <w:style w:type="paragraph" w:styleId="898">
     <w:name w:val="toc 9"/>
-    <w:basedOn w:val="900"/>
-    <w:next w:val="900"/>
+    <w:basedOn w:val="901"/>
+    <w:next w:val="901"/>
     <w:uiPriority w:val="39"/>
     <w:unhideWhenUsed/>
     <w:pPr>
@@ -36405,7 +37074,7 @@
       <w:ind w:left="1760"/>
     </w:pPr>
   </w:style>
-  <w:style w:type="paragraph" w:styleId="898">
+  <w:style w:type="paragraph" w:styleId="899">
     <w:name w:val="TOC Heading"/>
     <w:uiPriority w:val="39"/>
     <w:unhideWhenUsed/>
@@ -36415,10 +37084,10 @@
       <w:ind/>
     </w:pPr>
   </w:style>
-  <w:style w:type="paragraph" w:styleId="899">
+  <w:style w:type="paragraph" w:styleId="900">
     <w:name w:val="table of figures"/>
-    <w:basedOn w:val="900"/>
-    <w:next w:val="900"/>
+    <w:basedOn w:val="901"/>
+    <w:next w:val="901"/>
     <w:uiPriority w:val="99"/>
     <w:unhideWhenUsed/>
     <w:pPr>
@@ -36427,7 +37096,7 @@
       <w:ind/>
     </w:pPr>
   </w:style>
-  <w:style w:type="paragraph" w:styleId="900" w:default="1">
+  <w:style w:type="paragraph" w:styleId="901" w:default="1">
     <w:name w:val="Normal"/>
     <w:qFormat/>
     <w:pPr>
@@ -36436,7 +37105,7 @@
       <w:ind/>
     </w:pPr>
   </w:style>
-  <w:style w:type="table" w:styleId="901" w:default="1">
+  <w:style w:type="table" w:styleId="902" w:default="1">
     <w:name w:val="Normal Table"/>
     <w:uiPriority w:val="99"/>
     <w:semiHidden/>
@@ -36629,7 +37298,7 @@
       </w:tcPr>
     </w:tblStylePr>
   </w:style>
-  <w:style w:type="numbering" w:styleId="902" w:default="1">
+  <w:style w:type="numbering" w:styleId="903" w:default="1">
     <w:name w:val="No List"/>
     <w:uiPriority w:val="99"/>
     <w:semiHidden/>
@@ -36640,9 +37309,9 @@
       <w:ind/>
     </w:pPr>
   </w:style>
-  <w:style w:type="paragraph" w:styleId="903">
+  <w:style w:type="paragraph" w:styleId="904">
     <w:name w:val="No Spacing"/>
-    <w:basedOn w:val="900"/>
+    <w:basedOn w:val="901"/>
     <w:uiPriority w:val="1"/>
     <w:qFormat/>
     <w:pPr>
@@ -36651,9 +37320,9 @@
       <w:ind/>
     </w:pPr>
   </w:style>
-  <w:style w:type="paragraph" w:styleId="904">
+  <w:style w:type="paragraph" w:styleId="905">
     <w:name w:val="List Paragraph"/>
-    <w:basedOn w:val="900"/>
+    <w:basedOn w:val="901"/>
     <w:uiPriority w:val="34"/>
     <w:qFormat/>
     <w:pPr>

</xml_diff>